<commit_message>
Task 2 and 3 for D212
</commit_message>
<xml_diff>
--- a/D212/D212_T2_Report.docx
+++ b/D212/D212_T2_Report.docx
@@ -427,6 +427,13 @@
           <w:rFonts w:ascii="Times New Roman" w:eastAsia="Times New Roman" w:hAnsi="Times New Roman" w:cs="Times New Roman"/>
           <w:color w:val="000000" w:themeColor="text1"/>
         </w:rPr>
+        <w:t>How many principal components can be used to adequately describe the churn customer dataset?</w:t>
+      </w:r>
+      <w:r>
+        <w:rPr>
+          <w:rFonts w:ascii="Times New Roman" w:eastAsia="Times New Roman" w:hAnsi="Times New Roman" w:cs="Times New Roman"/>
+          <w:color w:val="000000" w:themeColor="text1"/>
+        </w:rPr>
         <w:t>”</w:t>
       </w:r>
       <w:r>
@@ -441,12 +448,107 @@
       <w:pPr>
         <w:shd w:val="clear" w:color="auto" w:fill="FFFFFF"/>
         <w:spacing w:line="480" w:lineRule="auto"/>
-        <w:ind w:firstLine="720"/>
-        <w:rPr>
-          <w:rFonts w:ascii="Times New Roman" w:eastAsia="Times New Roman" w:hAnsi="Times New Roman" w:cs="Times New Roman"/>
-          <w:color w:val="000000" w:themeColor="text1"/>
-        </w:rPr>
-      </w:pPr>
+        <w:rPr>
+          <w:rFonts w:ascii="Times New Roman" w:eastAsia="Times New Roman" w:hAnsi="Times New Roman" w:cs="Times New Roman"/>
+          <w:b/>
+          <w:bCs/>
+          <w:color w:val="000000" w:themeColor="text1"/>
+        </w:rPr>
+      </w:pPr>
+      <w:r>
+        <w:rPr>
+          <w:rFonts w:ascii="Times New Roman" w:eastAsia="Times New Roman" w:hAnsi="Times New Roman" w:cs="Times New Roman"/>
+          <w:b/>
+          <w:bCs/>
+          <w:color w:val="000000" w:themeColor="text1"/>
+        </w:rPr>
+        <w:t>A2</w:t>
+      </w:r>
+      <w:r>
+        <w:rPr>
+          <w:rFonts w:ascii="Times New Roman" w:eastAsia="Times New Roman" w:hAnsi="Times New Roman" w:cs="Times New Roman"/>
+          <w:b/>
+          <w:bCs/>
+          <w:color w:val="000000" w:themeColor="text1"/>
+        </w:rPr>
+        <w:t xml:space="preserve">. </w:t>
+      </w:r>
+      <w:r>
+        <w:rPr>
+          <w:rFonts w:ascii="Times New Roman" w:eastAsia="Times New Roman" w:hAnsi="Times New Roman" w:cs="Times New Roman"/>
+          <w:b/>
+          <w:bCs/>
+          <w:color w:val="000000" w:themeColor="text1"/>
+        </w:rPr>
+        <w:t>DEFINED GOAL</w:t>
+      </w:r>
+    </w:p>
+    <w:p>
+      <w:pPr>
+        <w:spacing w:line="480" w:lineRule="auto"/>
+        <w:rPr>
+          <w:rFonts w:ascii="Times New Roman" w:eastAsia="Times New Roman" w:hAnsi="Times New Roman" w:cs="Times New Roman"/>
+          <w:color w:val="000000" w:themeColor="text1"/>
+        </w:rPr>
+      </w:pPr>
+      <w:r>
+        <w:rPr>
+          <w:rFonts w:ascii="Times New Roman" w:eastAsia="Times New Roman" w:hAnsi="Times New Roman" w:cs="Times New Roman"/>
+          <w:b/>
+          <w:bCs/>
+          <w:color w:val="000000" w:themeColor="text1"/>
+        </w:rPr>
+        <w:tab/>
+      </w:r>
+      <w:r>
+        <w:rPr>
+          <w:rFonts w:ascii="Times New Roman" w:eastAsia="Times New Roman" w:hAnsi="Times New Roman" w:cs="Times New Roman"/>
+          <w:color w:val="000000" w:themeColor="text1"/>
+        </w:rPr>
+        <w:t>The goal of this analysis is to</w:t>
+      </w:r>
+      <w:r>
+        <w:rPr>
+          <w:rFonts w:ascii="Times New Roman" w:eastAsia="Times New Roman" w:hAnsi="Times New Roman" w:cs="Times New Roman"/>
+          <w:color w:val="000000" w:themeColor="text1"/>
+        </w:rPr>
+        <w:t xml:space="preserve"> use principal component analysis (PCA) to identify important </w:t>
+      </w:r>
+      <w:r>
+        <w:rPr>
+          <w:rFonts w:ascii="Times New Roman" w:eastAsia="Times New Roman" w:hAnsi="Times New Roman" w:cs="Times New Roman"/>
+          <w:color w:val="000000" w:themeColor="text1"/>
+        </w:rPr>
+        <w:t xml:space="preserve">features of customers to support strategic business decision-making. </w:t>
+      </w:r>
+      <w:r>
+        <w:rPr>
+          <w:rFonts w:ascii="Times New Roman" w:eastAsia="Times New Roman" w:hAnsi="Times New Roman" w:cs="Times New Roman"/>
+          <w:color w:val="000000" w:themeColor="text1"/>
+        </w:rPr>
+        <w:t>PCA is useful because it helps reduce the number of features in the dataset while retaining important information, which can improve efficiency of models</w:t>
+      </w:r>
+      <w:r>
+        <w:rPr>
+          <w:rFonts w:ascii="Times New Roman" w:eastAsia="Times New Roman" w:hAnsi="Times New Roman" w:cs="Times New Roman"/>
+          <w:color w:val="000000" w:themeColor="text1"/>
+        </w:rPr>
+        <w:t xml:space="preserve"> and </w:t>
+      </w:r>
+      <w:r>
+        <w:rPr>
+          <w:rFonts w:ascii="Times New Roman" w:eastAsia="Times New Roman" w:hAnsi="Times New Roman" w:cs="Times New Roman"/>
+          <w:color w:val="000000" w:themeColor="text1"/>
+        </w:rPr>
+        <w:t>make it easier to identify tr</w:t>
+      </w:r>
+      <w:r>
+        <w:rPr>
+          <w:rFonts w:ascii="Times New Roman" w:eastAsia="Times New Roman" w:hAnsi="Times New Roman" w:cs="Times New Roman"/>
+          <w:color w:val="000000" w:themeColor="text1"/>
+        </w:rPr>
+        <w:t xml:space="preserve">ends and relationships in datasets with high dimensionality. </w:t>
+      </w:r>
     </w:p>
     <w:p>
       <w:pPr>
@@ -466,7 +568,7 @@
           <w:bCs/>
           <w:color w:val="000000" w:themeColor="text1"/>
         </w:rPr>
-        <w:t>A2</w:t>
+        <w:t>B1</w:t>
       </w:r>
       <w:r>
         <w:rPr>
@@ -484,86 +586,17 @@
           <w:bCs/>
           <w:color w:val="000000" w:themeColor="text1"/>
         </w:rPr>
-        <w:t>DEFINED GOAL</w:t>
-      </w:r>
-    </w:p>
-    <w:p>
-      <w:pPr>
-        <w:spacing w:line="480" w:lineRule="auto"/>
-        <w:rPr>
-          <w:rFonts w:ascii="Times New Roman" w:eastAsia="Times New Roman" w:hAnsi="Times New Roman" w:cs="Times New Roman"/>
-          <w:color w:val="000000" w:themeColor="text1"/>
-        </w:rPr>
-      </w:pPr>
-      <w:r>
-        <w:rPr>
-          <w:rFonts w:ascii="Times New Roman" w:eastAsia="Times New Roman" w:hAnsi="Times New Roman" w:cs="Times New Roman"/>
-          <w:b/>
-          <w:bCs/>
-          <w:color w:val="000000" w:themeColor="text1"/>
-        </w:rPr>
-        <w:tab/>
-      </w:r>
-      <w:r>
-        <w:rPr>
-          <w:rFonts w:ascii="Times New Roman" w:eastAsia="Times New Roman" w:hAnsi="Times New Roman" w:cs="Times New Roman"/>
-          <w:color w:val="000000" w:themeColor="text1"/>
-        </w:rPr>
-        <w:t>The goal of this analysis is to</w:t>
-      </w:r>
-      <w:r>
-        <w:rPr>
-          <w:rFonts w:ascii="Times New Roman" w:eastAsia="Times New Roman" w:hAnsi="Times New Roman" w:cs="Times New Roman"/>
-          <w:color w:val="000000" w:themeColor="text1"/>
-        </w:rPr>
-        <w:t xml:space="preserve"> use principal component analysis (PCA) to identify important </w:t>
-      </w:r>
-      <w:r>
-        <w:rPr>
-          <w:rFonts w:ascii="Times New Roman" w:eastAsia="Times New Roman" w:hAnsi="Times New Roman" w:cs="Times New Roman"/>
-          <w:color w:val="000000" w:themeColor="text1"/>
-        </w:rPr>
-        <w:t xml:space="preserve">features of customers to support strategic business decision-making. </w:t>
-      </w:r>
-      <w:r>
-        <w:rPr>
-          <w:rFonts w:ascii="Times New Roman" w:eastAsia="Times New Roman" w:hAnsi="Times New Roman" w:cs="Times New Roman"/>
-          <w:color w:val="000000" w:themeColor="text1"/>
-        </w:rPr>
-        <w:t>PCA is useful because it helps reduce the number of features in the dataset while retaining important information, which can improve efficiency of models</w:t>
-      </w:r>
-      <w:r>
-        <w:rPr>
-          <w:rFonts w:ascii="Times New Roman" w:eastAsia="Times New Roman" w:hAnsi="Times New Roman" w:cs="Times New Roman"/>
-          <w:color w:val="000000" w:themeColor="text1"/>
-        </w:rPr>
-        <w:t xml:space="preserve"> and </w:t>
-      </w:r>
-      <w:r>
-        <w:rPr>
-          <w:rFonts w:ascii="Times New Roman" w:eastAsia="Times New Roman" w:hAnsi="Times New Roman" w:cs="Times New Roman"/>
-          <w:color w:val="000000" w:themeColor="text1"/>
-        </w:rPr>
-        <w:t>make it easier to identify tr</w:t>
-      </w:r>
-      <w:r>
-        <w:rPr>
-          <w:rFonts w:ascii="Times New Roman" w:eastAsia="Times New Roman" w:hAnsi="Times New Roman" w:cs="Times New Roman"/>
-          <w:color w:val="000000" w:themeColor="text1"/>
-        </w:rPr>
-        <w:t xml:space="preserve">ends and relationships in datasets with high dimensionality. </w:t>
-      </w:r>
-    </w:p>
-    <w:p>
-      <w:pPr>
-        <w:spacing w:line="480" w:lineRule="auto"/>
-        <w:rPr>
-          <w:rFonts w:ascii="Times New Roman" w:eastAsia="Times New Roman" w:hAnsi="Times New Roman" w:cs="Times New Roman"/>
-          <w:b/>
-          <w:bCs/>
-          <w:color w:val="000000" w:themeColor="text1"/>
-        </w:rPr>
-      </w:pPr>
+        <w:t xml:space="preserve">EXPLANATION OF </w:t>
+      </w:r>
+      <w:r>
+        <w:rPr>
+          <w:rFonts w:ascii="Times New Roman" w:eastAsia="Times New Roman" w:hAnsi="Times New Roman" w:cs="Times New Roman"/>
+          <w:b/>
+          <w:bCs/>
+          <w:color w:val="000000" w:themeColor="text1"/>
+        </w:rPr>
+        <w:t>PCA</w:t>
+      </w:r>
     </w:p>
     <w:p>
       <w:pPr>
@@ -571,74 +604,47 @@
         <w:spacing w:line="480" w:lineRule="auto"/>
         <w:rPr>
           <w:rFonts w:ascii="Times New Roman" w:eastAsia="Times New Roman" w:hAnsi="Times New Roman" w:cs="Times New Roman"/>
-          <w:b/>
-          <w:bCs/>
-          <w:color w:val="000000" w:themeColor="text1"/>
-        </w:rPr>
-      </w:pPr>
-      <w:r>
-        <w:rPr>
-          <w:rFonts w:ascii="Times New Roman" w:eastAsia="Times New Roman" w:hAnsi="Times New Roman" w:cs="Times New Roman"/>
-          <w:b/>
-          <w:bCs/>
-          <w:color w:val="000000" w:themeColor="text1"/>
-        </w:rPr>
-        <w:t>B1</w:t>
-      </w:r>
-      <w:r>
-        <w:rPr>
-          <w:rFonts w:ascii="Times New Roman" w:eastAsia="Times New Roman" w:hAnsi="Times New Roman" w:cs="Times New Roman"/>
-          <w:b/>
-          <w:bCs/>
-          <w:color w:val="000000" w:themeColor="text1"/>
-        </w:rPr>
-        <w:t xml:space="preserve">. </w:t>
-      </w:r>
-      <w:r>
-        <w:rPr>
-          <w:rFonts w:ascii="Times New Roman" w:eastAsia="Times New Roman" w:hAnsi="Times New Roman" w:cs="Times New Roman"/>
-          <w:b/>
-          <w:bCs/>
-          <w:color w:val="000000" w:themeColor="text1"/>
-        </w:rPr>
-        <w:t xml:space="preserve">EXPLANATION OF </w:t>
-      </w:r>
-      <w:r>
-        <w:rPr>
-          <w:rFonts w:ascii="Times New Roman" w:eastAsia="Times New Roman" w:hAnsi="Times New Roman" w:cs="Times New Roman"/>
-          <w:b/>
-          <w:bCs/>
-          <w:color w:val="000000" w:themeColor="text1"/>
-        </w:rPr>
-        <w:t>PCA</w:t>
-      </w:r>
-    </w:p>
-    <w:p>
-      <w:pPr>
-        <w:shd w:val="clear" w:color="auto" w:fill="FFFFFF"/>
-        <w:spacing w:line="480" w:lineRule="auto"/>
+          <w:color w:val="000000" w:themeColor="text1"/>
+        </w:rPr>
+      </w:pPr>
+      <w:r>
         <w:rPr>
           <w:rFonts w:ascii="Times New Roman" w:eastAsia="Times New Roman" w:hAnsi="Times New Roman" w:cs="Times New Roman"/>
           <w:i/>
           <w:iCs/>
           <w:color w:val="000000" w:themeColor="text1"/>
         </w:rPr>
-      </w:pPr>
-      <w:r>
-        <w:rPr>
-          <w:rFonts w:ascii="Times New Roman" w:eastAsia="Times New Roman" w:hAnsi="Times New Roman" w:cs="Times New Roman"/>
-          <w:color w:val="000000" w:themeColor="text1"/>
-        </w:rPr>
         <w:tab/>
       </w:r>
       <w:r>
         <w:rPr>
           <w:rFonts w:ascii="Times New Roman" w:eastAsia="Times New Roman" w:hAnsi="Times New Roman" w:cs="Times New Roman"/>
-          <w:i/>
-          <w:iCs/>
-          <w:color w:val="000000" w:themeColor="text1"/>
-        </w:rPr>
-        <w:t>The submission logically explains how PCA analyzes the selected data set and includes expected outcomes.</w:t>
+          <w:color w:val="000000" w:themeColor="text1"/>
+        </w:rPr>
+        <w:t xml:space="preserve">PCA uses the covariance of dataset features to identify relationships and create new variables, called principal components, </w:t>
+      </w:r>
+      <w:proofErr w:type="gramStart"/>
+      <w:r>
+        <w:rPr>
+          <w:rFonts w:ascii="Times New Roman" w:eastAsia="Times New Roman" w:hAnsi="Times New Roman" w:cs="Times New Roman"/>
+          <w:color w:val="000000" w:themeColor="text1"/>
+        </w:rPr>
+        <w:t>in order to</w:t>
+      </w:r>
+      <w:proofErr w:type="gramEnd"/>
+      <w:r>
+        <w:rPr>
+          <w:rFonts w:ascii="Times New Roman" w:eastAsia="Times New Roman" w:hAnsi="Times New Roman" w:cs="Times New Roman"/>
+          <w:color w:val="000000" w:themeColor="text1"/>
+        </w:rPr>
+        <w:t xml:space="preserve"> reduce dataset dimensionality and simplify data exploration and analysis. The principal components created during the analysis are mixtures of the initial variables. The principal components are largely uncorrelated but retain most of the information from the initial variables in the dataset. The expected outcome of PCA is the identification of </w:t>
+      </w:r>
+      <w:r>
+        <w:rPr>
+          <w:rFonts w:ascii="Times New Roman" w:eastAsia="Times New Roman" w:hAnsi="Times New Roman" w:cs="Times New Roman"/>
+          <w:color w:val="000000" w:themeColor="text1"/>
+        </w:rPr>
+        <w:t xml:space="preserve">principal components that can be used to reduce the dimensionality of our dataset while retaining as much information as possible to explain the variance in the dataset.  </w:t>
       </w:r>
     </w:p>
     <w:p>
@@ -647,289 +653,144 @@
         <w:spacing w:line="480" w:lineRule="auto"/>
         <w:rPr>
           <w:rFonts w:ascii="Times New Roman" w:eastAsia="Times New Roman" w:hAnsi="Times New Roman" w:cs="Times New Roman"/>
-          <w:i/>
-          <w:iCs/>
-          <w:color w:val="000000" w:themeColor="text1"/>
-        </w:rPr>
-      </w:pPr>
+          <w:b/>
+          <w:bCs/>
+          <w:color w:val="000000" w:themeColor="text1"/>
+        </w:rPr>
+      </w:pPr>
+      <w:r>
+        <w:rPr>
+          <w:rFonts w:ascii="Times New Roman" w:eastAsia="Times New Roman" w:hAnsi="Times New Roman" w:cs="Times New Roman"/>
+          <w:b/>
+          <w:bCs/>
+          <w:color w:val="000000" w:themeColor="text1"/>
+        </w:rPr>
+        <w:t>B</w:t>
+      </w:r>
+      <w:r>
+        <w:rPr>
+          <w:rFonts w:ascii="Times New Roman" w:eastAsia="Times New Roman" w:hAnsi="Times New Roman" w:cs="Times New Roman"/>
+          <w:b/>
+          <w:bCs/>
+          <w:color w:val="000000" w:themeColor="text1"/>
+        </w:rPr>
+        <w:t>2</w:t>
+      </w:r>
+      <w:r>
+        <w:rPr>
+          <w:rFonts w:ascii="Times New Roman" w:eastAsia="Times New Roman" w:hAnsi="Times New Roman" w:cs="Times New Roman"/>
+          <w:b/>
+          <w:bCs/>
+          <w:color w:val="000000" w:themeColor="text1"/>
+        </w:rPr>
+        <w:t xml:space="preserve">. </w:t>
+      </w:r>
+      <w:r>
+        <w:rPr>
+          <w:rFonts w:ascii="Times New Roman" w:eastAsia="Times New Roman" w:hAnsi="Times New Roman" w:cs="Times New Roman"/>
+          <w:b/>
+          <w:bCs/>
+          <w:color w:val="000000" w:themeColor="text1"/>
+        </w:rPr>
+        <w:t>SUMMARY OF THE TECHNIQUE ASSUPTION</w:t>
+      </w:r>
     </w:p>
     <w:p>
       <w:pPr>
         <w:shd w:val="clear" w:color="auto" w:fill="FFFFFF"/>
         <w:spacing w:line="480" w:lineRule="auto"/>
-        <w:rPr>
-          <w:rFonts w:ascii="Times New Roman" w:eastAsia="Times New Roman" w:hAnsi="Times New Roman" w:cs="Times New Roman"/>
-          <w:b/>
-          <w:bCs/>
-          <w:color w:val="000000" w:themeColor="text1"/>
-        </w:rPr>
-      </w:pPr>
-      <w:r>
-        <w:rPr>
-          <w:rFonts w:ascii="Times New Roman" w:eastAsia="Times New Roman" w:hAnsi="Times New Roman" w:cs="Times New Roman"/>
-          <w:b/>
-          <w:bCs/>
-          <w:color w:val="000000" w:themeColor="text1"/>
-        </w:rPr>
-        <w:t>B</w:t>
-      </w:r>
-      <w:r>
-        <w:rPr>
-          <w:rFonts w:ascii="Times New Roman" w:eastAsia="Times New Roman" w:hAnsi="Times New Roman" w:cs="Times New Roman"/>
-          <w:b/>
-          <w:bCs/>
-          <w:color w:val="000000" w:themeColor="text1"/>
-        </w:rPr>
-        <w:t>2</w:t>
-      </w:r>
-      <w:r>
-        <w:rPr>
-          <w:rFonts w:ascii="Times New Roman" w:eastAsia="Times New Roman" w:hAnsi="Times New Roman" w:cs="Times New Roman"/>
-          <w:b/>
-          <w:bCs/>
-          <w:color w:val="000000" w:themeColor="text1"/>
-        </w:rPr>
-        <w:t xml:space="preserve">. </w:t>
-      </w:r>
-      <w:r>
-        <w:rPr>
-          <w:rFonts w:ascii="Times New Roman" w:eastAsia="Times New Roman" w:hAnsi="Times New Roman" w:cs="Times New Roman"/>
-          <w:b/>
-          <w:bCs/>
-          <w:color w:val="000000" w:themeColor="text1"/>
-        </w:rPr>
-        <w:t>SUMMARY OF THE TECHNIQUE ASSUPTION</w:t>
+        <w:ind w:firstLine="720"/>
+        <w:rPr>
+          <w:rFonts w:ascii="Times New Roman" w:eastAsia="Times New Roman" w:hAnsi="Times New Roman" w:cs="Times New Roman"/>
+          <w:color w:val="000000" w:themeColor="text1"/>
+        </w:rPr>
+      </w:pPr>
+      <w:r>
+        <w:rPr>
+          <w:rFonts w:ascii="Times New Roman" w:eastAsia="Times New Roman" w:hAnsi="Times New Roman" w:cs="Times New Roman"/>
+          <w:color w:val="000000" w:themeColor="text1"/>
+        </w:rPr>
+        <w:t xml:space="preserve">One assumption of </w:t>
+      </w:r>
+      <w:r>
+        <w:rPr>
+          <w:rFonts w:ascii="Times New Roman" w:eastAsia="Times New Roman" w:hAnsi="Times New Roman" w:cs="Times New Roman"/>
+          <w:color w:val="000000" w:themeColor="text1"/>
+        </w:rPr>
+        <w:t>PCA is</w:t>
+      </w:r>
+      <w:r>
+        <w:rPr>
+          <w:rFonts w:ascii="Times New Roman" w:eastAsia="Times New Roman" w:hAnsi="Times New Roman" w:cs="Times New Roman"/>
+          <w:color w:val="000000" w:themeColor="text1"/>
+        </w:rPr>
+        <w:t xml:space="preserve"> that the features are correlated. If features are not correlated, PCA will not be able to identify principal components. The identification of principal components relies on correlation and covariation between dataset features. </w:t>
       </w:r>
     </w:p>
     <w:p>
       <w:pPr>
         <w:shd w:val="clear" w:color="auto" w:fill="FFFFFF"/>
         <w:spacing w:line="480" w:lineRule="auto"/>
+        <w:rPr>
+          <w:rFonts w:ascii="Times New Roman" w:eastAsia="Times New Roman" w:hAnsi="Times New Roman" w:cs="Times New Roman"/>
+          <w:color w:val="000000" w:themeColor="text1"/>
+        </w:rPr>
+      </w:pPr>
+    </w:p>
+    <w:p>
+      <w:pPr>
+        <w:shd w:val="clear" w:color="auto" w:fill="FFFFFF"/>
+        <w:spacing w:line="480" w:lineRule="auto"/>
+        <w:rPr>
+          <w:rFonts w:ascii="Times New Roman" w:eastAsia="Times New Roman" w:hAnsi="Times New Roman" w:cs="Times New Roman"/>
+          <w:b/>
+          <w:bCs/>
+          <w:color w:val="000000" w:themeColor="text1"/>
+        </w:rPr>
+      </w:pPr>
+      <w:r>
+        <w:rPr>
+          <w:rFonts w:ascii="Times New Roman" w:eastAsia="Times New Roman" w:hAnsi="Times New Roman" w:cs="Times New Roman"/>
+          <w:b/>
+          <w:bCs/>
+          <w:color w:val="000000" w:themeColor="text1"/>
+        </w:rPr>
+        <w:lastRenderedPageBreak/>
+        <w:t>C</w:t>
+      </w:r>
+      <w:r>
+        <w:rPr>
+          <w:rFonts w:ascii="Times New Roman" w:eastAsia="Times New Roman" w:hAnsi="Times New Roman" w:cs="Times New Roman"/>
+          <w:b/>
+          <w:bCs/>
+          <w:color w:val="000000" w:themeColor="text1"/>
+        </w:rPr>
+        <w:t>1.</w:t>
+      </w:r>
+      <w:r>
+        <w:rPr>
+          <w:rFonts w:ascii="Times New Roman" w:eastAsia="Times New Roman" w:hAnsi="Times New Roman" w:cs="Times New Roman"/>
+          <w:b/>
+          <w:bCs/>
+          <w:color w:val="000000" w:themeColor="text1"/>
+        </w:rPr>
+        <w:t xml:space="preserve"> </w:t>
+      </w:r>
+      <w:r>
+        <w:rPr>
+          <w:rFonts w:ascii="Times New Roman" w:eastAsia="Times New Roman" w:hAnsi="Times New Roman" w:cs="Times New Roman"/>
+          <w:b/>
+          <w:bCs/>
+          <w:color w:val="000000" w:themeColor="text1"/>
+        </w:rPr>
+        <w:t>CONTINUOUS DATASET VARIABLES</w:t>
+      </w:r>
+    </w:p>
+    <w:p>
+      <w:pPr>
+        <w:shd w:val="clear" w:color="auto" w:fill="FFFFFF"/>
+        <w:spacing w:line="480" w:lineRule="auto"/>
         <w:ind w:firstLine="720"/>
-        <w:rPr>
-          <w:rFonts w:ascii="Times New Roman" w:eastAsia="Times New Roman" w:hAnsi="Times New Roman" w:cs="Times New Roman"/>
-          <w:color w:val="000000" w:themeColor="text1"/>
-        </w:rPr>
-      </w:pPr>
-      <w:r>
-        <w:rPr>
-          <w:rFonts w:ascii="Times New Roman" w:eastAsia="Times New Roman" w:hAnsi="Times New Roman" w:cs="Times New Roman"/>
-          <w:color w:val="000000" w:themeColor="text1"/>
-        </w:rPr>
-        <w:t xml:space="preserve">One assumption of </w:t>
-      </w:r>
-      <w:r>
-        <w:rPr>
-          <w:rFonts w:ascii="Times New Roman" w:eastAsia="Times New Roman" w:hAnsi="Times New Roman" w:cs="Times New Roman"/>
-          <w:color w:val="000000" w:themeColor="text1"/>
-        </w:rPr>
-        <w:t xml:space="preserve">PCA </w:t>
-      </w:r>
-      <w:proofErr w:type="gramStart"/>
-      <w:r>
-        <w:rPr>
-          <w:rFonts w:ascii="Times New Roman" w:eastAsia="Times New Roman" w:hAnsi="Times New Roman" w:cs="Times New Roman"/>
-          <w:color w:val="000000" w:themeColor="text1"/>
-        </w:rPr>
-        <w:t>is</w:t>
-      </w:r>
-      <w:proofErr w:type="gramEnd"/>
-    </w:p>
-    <w:p>
-      <w:pPr>
-        <w:shd w:val="clear" w:color="auto" w:fill="FFFFFF"/>
-        <w:spacing w:line="480" w:lineRule="auto"/>
-        <w:rPr>
-          <w:rFonts w:ascii="Times New Roman" w:eastAsia="Times New Roman" w:hAnsi="Times New Roman" w:cs="Times New Roman"/>
-          <w:color w:val="000000" w:themeColor="text1"/>
-        </w:rPr>
-      </w:pPr>
-    </w:p>
-    <w:p>
-      <w:pPr>
-        <w:shd w:val="clear" w:color="auto" w:fill="FFFFFF"/>
-        <w:spacing w:line="480" w:lineRule="auto"/>
-        <w:rPr>
-          <w:rFonts w:ascii="Times New Roman" w:eastAsia="Times New Roman" w:hAnsi="Times New Roman" w:cs="Times New Roman"/>
-          <w:b/>
-          <w:bCs/>
-          <w:color w:val="000000" w:themeColor="text1"/>
-        </w:rPr>
-      </w:pPr>
-      <w:r>
-        <w:rPr>
-          <w:rFonts w:ascii="Times New Roman" w:eastAsia="Times New Roman" w:hAnsi="Times New Roman" w:cs="Times New Roman"/>
-          <w:b/>
-          <w:bCs/>
-          <w:color w:val="000000" w:themeColor="text1"/>
-        </w:rPr>
-        <w:t>C</w:t>
-      </w:r>
-      <w:r>
-        <w:rPr>
-          <w:rFonts w:ascii="Times New Roman" w:eastAsia="Times New Roman" w:hAnsi="Times New Roman" w:cs="Times New Roman"/>
-          <w:b/>
-          <w:bCs/>
-          <w:color w:val="000000" w:themeColor="text1"/>
-        </w:rPr>
-        <w:t>1.</w:t>
-      </w:r>
-      <w:r>
-        <w:rPr>
-          <w:rFonts w:ascii="Times New Roman" w:eastAsia="Times New Roman" w:hAnsi="Times New Roman" w:cs="Times New Roman"/>
-          <w:b/>
-          <w:bCs/>
-          <w:color w:val="000000" w:themeColor="text1"/>
-        </w:rPr>
-        <w:t xml:space="preserve"> </w:t>
-      </w:r>
-      <w:r>
-        <w:rPr>
-          <w:rFonts w:ascii="Times New Roman" w:eastAsia="Times New Roman" w:hAnsi="Times New Roman" w:cs="Times New Roman"/>
-          <w:b/>
-          <w:bCs/>
-          <w:color w:val="000000" w:themeColor="text1"/>
-        </w:rPr>
-        <w:t>CONTINUOUS DATASET VARIABLES</w:t>
-      </w:r>
-    </w:p>
-    <w:p>
-      <w:pPr>
-        <w:shd w:val="clear" w:color="auto" w:fill="FFFFFF"/>
-        <w:spacing w:line="480" w:lineRule="auto"/>
-        <w:ind w:firstLine="720"/>
-        <w:rPr>
-          <w:rFonts w:ascii="Times New Roman" w:eastAsia="Times New Roman" w:hAnsi="Times New Roman" w:cs="Times New Roman"/>
-          <w:color w:val="000000" w:themeColor="text1"/>
-        </w:rPr>
-      </w:pPr>
-      <w:r>
-        <w:rPr>
-          <w:rFonts w:ascii="Times New Roman" w:eastAsia="Times New Roman" w:hAnsi="Times New Roman" w:cs="Times New Roman"/>
-          <w:color w:val="000000" w:themeColor="text1"/>
-        </w:rPr>
-        <w:t xml:space="preserve">The principal component analysis (PCA) included seven continuous variables: </w:t>
-      </w:r>
-      <w:r>
-        <w:rPr>
-          <w:rFonts w:ascii="Times New Roman" w:eastAsia="Times New Roman" w:hAnsi="Times New Roman" w:cs="Times New Roman"/>
-          <w:color w:val="000000" w:themeColor="text1"/>
-        </w:rPr>
-        <w:t>'Lat', '</w:t>
-      </w:r>
-      <w:proofErr w:type="spellStart"/>
-      <w:r>
-        <w:rPr>
-          <w:rFonts w:ascii="Times New Roman" w:eastAsia="Times New Roman" w:hAnsi="Times New Roman" w:cs="Times New Roman"/>
-          <w:color w:val="000000" w:themeColor="text1"/>
-        </w:rPr>
-        <w:t>Lng</w:t>
-      </w:r>
-      <w:proofErr w:type="spellEnd"/>
-      <w:r>
-        <w:rPr>
-          <w:rFonts w:ascii="Times New Roman" w:eastAsia="Times New Roman" w:hAnsi="Times New Roman" w:cs="Times New Roman"/>
-          <w:color w:val="000000" w:themeColor="text1"/>
-        </w:rPr>
-        <w:t>', 'Income',</w:t>
-      </w:r>
-      <w:r>
-        <w:rPr>
-          <w:rFonts w:ascii="Times New Roman" w:eastAsia="Times New Roman" w:hAnsi="Times New Roman" w:cs="Times New Roman"/>
-          <w:color w:val="000000" w:themeColor="text1"/>
-        </w:rPr>
-        <w:t xml:space="preserve"> </w:t>
-      </w:r>
-      <w:r>
-        <w:rPr>
-          <w:rFonts w:ascii="Times New Roman" w:eastAsia="Times New Roman" w:hAnsi="Times New Roman" w:cs="Times New Roman"/>
-          <w:color w:val="000000" w:themeColor="text1"/>
-        </w:rPr>
-        <w:t>'</w:t>
-      </w:r>
-      <w:proofErr w:type="spellStart"/>
-      <w:r>
-        <w:rPr>
-          <w:rFonts w:ascii="Times New Roman" w:eastAsia="Times New Roman" w:hAnsi="Times New Roman" w:cs="Times New Roman"/>
-          <w:color w:val="000000" w:themeColor="text1"/>
-        </w:rPr>
-        <w:t>Outage_sec_perweek</w:t>
-      </w:r>
-      <w:proofErr w:type="spellEnd"/>
-      <w:r>
-        <w:rPr>
-          <w:rFonts w:ascii="Times New Roman" w:eastAsia="Times New Roman" w:hAnsi="Times New Roman" w:cs="Times New Roman"/>
-          <w:color w:val="000000" w:themeColor="text1"/>
-        </w:rPr>
-        <w:t>'</w:t>
-      </w:r>
-      <w:r>
-        <w:rPr>
-          <w:rFonts w:ascii="Times New Roman" w:eastAsia="Times New Roman" w:hAnsi="Times New Roman" w:cs="Times New Roman"/>
-          <w:color w:val="000000" w:themeColor="text1"/>
-        </w:rPr>
-        <w:t>, ‘Tenure’, ‘</w:t>
-      </w:r>
-      <w:proofErr w:type="spellStart"/>
-      <w:r>
-        <w:rPr>
-          <w:rFonts w:ascii="Times New Roman" w:eastAsia="Times New Roman" w:hAnsi="Times New Roman" w:cs="Times New Roman"/>
-          <w:color w:val="000000" w:themeColor="text1"/>
-        </w:rPr>
-        <w:t>MonthlyCharge</w:t>
-      </w:r>
-      <w:proofErr w:type="spellEnd"/>
-      <w:r>
-        <w:rPr>
-          <w:rFonts w:ascii="Times New Roman" w:eastAsia="Times New Roman" w:hAnsi="Times New Roman" w:cs="Times New Roman"/>
-          <w:color w:val="000000" w:themeColor="text1"/>
-        </w:rPr>
-        <w:t>’, and “</w:t>
-      </w:r>
-      <w:proofErr w:type="spellStart"/>
-      <w:r>
-        <w:rPr>
-          <w:rFonts w:ascii="Times New Roman" w:eastAsia="Times New Roman" w:hAnsi="Times New Roman" w:cs="Times New Roman"/>
-          <w:color w:val="000000" w:themeColor="text1"/>
-        </w:rPr>
-        <w:t>Bandwidth_GB_Year</w:t>
-      </w:r>
-      <w:proofErr w:type="spellEnd"/>
-      <w:r>
-        <w:rPr>
-          <w:rFonts w:ascii="Times New Roman" w:eastAsia="Times New Roman" w:hAnsi="Times New Roman" w:cs="Times New Roman"/>
-          <w:color w:val="000000" w:themeColor="text1"/>
-        </w:rPr>
-        <w:t xml:space="preserve">’. These variables were isolated for use in the analysis, while discrete and categorical variables were not included.   </w:t>
-      </w:r>
-      <w:r>
-        <w:rPr>
-          <w:rFonts w:ascii="Times New Roman" w:eastAsia="Times New Roman" w:hAnsi="Times New Roman" w:cs="Times New Roman"/>
-          <w:color w:val="000000" w:themeColor="text1"/>
-        </w:rPr>
-        <w:t xml:space="preserve">The data are summarized below. </w:t>
-      </w:r>
-    </w:p>
-    <w:p>
-      <w:pPr>
-        <w:tabs>
-          <w:tab w:val="left" w:pos="916"/>
-          <w:tab w:val="left" w:pos="1832"/>
-          <w:tab w:val="left" w:pos="2748"/>
-          <w:tab w:val="left" w:pos="3664"/>
-          <w:tab w:val="left" w:pos="4580"/>
-          <w:tab w:val="left" w:pos="5496"/>
-          <w:tab w:val="left" w:pos="6412"/>
-          <w:tab w:val="left" w:pos="7328"/>
-          <w:tab w:val="left" w:pos="8244"/>
-          <w:tab w:val="left" w:pos="9160"/>
-          <w:tab w:val="left" w:pos="10076"/>
-          <w:tab w:val="left" w:pos="10992"/>
-          <w:tab w:val="left" w:pos="11908"/>
-          <w:tab w:val="left" w:pos="12824"/>
-          <w:tab w:val="left" w:pos="13740"/>
-          <w:tab w:val="left" w:pos="14656"/>
-        </w:tabs>
         <w:rPr>
           <w:rFonts w:ascii="Courier New" w:eastAsia="Times New Roman" w:hAnsi="Courier New" w:cs="Courier New"/>
           <w:sz w:val="20"/>
@@ -938,780 +799,589 @@
       </w:pPr>
       <w:r>
         <w:rPr>
-          <w:rFonts w:ascii="Courier New" w:eastAsia="Times New Roman" w:hAnsi="Courier New" w:cs="Courier New"/>
-          <w:sz w:val="20"/>
-          <w:szCs w:val="20"/>
-        </w:rPr>
-        <w:lastRenderedPageBreak/>
+          <w:rFonts w:ascii="Times New Roman" w:eastAsia="Times New Roman" w:hAnsi="Times New Roman" w:cs="Times New Roman"/>
+          <w:color w:val="000000" w:themeColor="text1"/>
+        </w:rPr>
+        <w:t xml:space="preserve">The principal component analysis (PCA) included seven continuous variables: </w:t>
+      </w:r>
+      <w:r>
+        <w:rPr>
+          <w:rFonts w:ascii="Times New Roman" w:eastAsia="Times New Roman" w:hAnsi="Times New Roman" w:cs="Times New Roman"/>
+          <w:color w:val="000000" w:themeColor="text1"/>
+        </w:rPr>
+        <w:t>'Lat', '</w:t>
+      </w:r>
+      <w:proofErr w:type="spellStart"/>
+      <w:r>
+        <w:rPr>
+          <w:rFonts w:ascii="Times New Roman" w:eastAsia="Times New Roman" w:hAnsi="Times New Roman" w:cs="Times New Roman"/>
+          <w:color w:val="000000" w:themeColor="text1"/>
+        </w:rPr>
+        <w:t>Lng</w:t>
+      </w:r>
+      <w:proofErr w:type="spellEnd"/>
+      <w:r>
+        <w:rPr>
+          <w:rFonts w:ascii="Times New Roman" w:eastAsia="Times New Roman" w:hAnsi="Times New Roman" w:cs="Times New Roman"/>
+          <w:color w:val="000000" w:themeColor="text1"/>
+        </w:rPr>
+        <w:t>', 'Income',</w:t>
+      </w:r>
+      <w:r>
+        <w:rPr>
+          <w:rFonts w:ascii="Times New Roman" w:eastAsia="Times New Roman" w:hAnsi="Times New Roman" w:cs="Times New Roman"/>
+          <w:color w:val="000000" w:themeColor="text1"/>
+        </w:rPr>
+        <w:t xml:space="preserve"> </w:t>
+      </w:r>
+      <w:r>
+        <w:rPr>
+          <w:rFonts w:ascii="Times New Roman" w:eastAsia="Times New Roman" w:hAnsi="Times New Roman" w:cs="Times New Roman"/>
+          <w:color w:val="000000" w:themeColor="text1"/>
+        </w:rPr>
+        <w:t>'</w:t>
+      </w:r>
+      <w:proofErr w:type="spellStart"/>
+      <w:r>
+        <w:rPr>
+          <w:rFonts w:ascii="Times New Roman" w:eastAsia="Times New Roman" w:hAnsi="Times New Roman" w:cs="Times New Roman"/>
+          <w:color w:val="000000" w:themeColor="text1"/>
+        </w:rPr>
+        <w:t>Outage_sec_perweek</w:t>
+      </w:r>
+      <w:proofErr w:type="spellEnd"/>
+      <w:r>
+        <w:rPr>
+          <w:rFonts w:ascii="Times New Roman" w:eastAsia="Times New Roman" w:hAnsi="Times New Roman" w:cs="Times New Roman"/>
+          <w:color w:val="000000" w:themeColor="text1"/>
+        </w:rPr>
+        <w:t>'</w:t>
+      </w:r>
+      <w:r>
+        <w:rPr>
+          <w:rFonts w:ascii="Times New Roman" w:eastAsia="Times New Roman" w:hAnsi="Times New Roman" w:cs="Times New Roman"/>
+          <w:color w:val="000000" w:themeColor="text1"/>
+        </w:rPr>
+        <w:t>, ‘Tenure’, ‘</w:t>
+      </w:r>
+      <w:proofErr w:type="spellStart"/>
+      <w:r>
+        <w:rPr>
+          <w:rFonts w:ascii="Times New Roman" w:eastAsia="Times New Roman" w:hAnsi="Times New Roman" w:cs="Times New Roman"/>
+          <w:color w:val="000000" w:themeColor="text1"/>
+        </w:rPr>
+        <w:t>MonthlyCharge</w:t>
+      </w:r>
+      <w:proofErr w:type="spellEnd"/>
+      <w:r>
+        <w:rPr>
+          <w:rFonts w:ascii="Times New Roman" w:eastAsia="Times New Roman" w:hAnsi="Times New Roman" w:cs="Times New Roman"/>
+          <w:color w:val="000000" w:themeColor="text1"/>
+        </w:rPr>
+        <w:t>’, and “</w:t>
+      </w:r>
+      <w:proofErr w:type="spellStart"/>
+      <w:r>
+        <w:rPr>
+          <w:rFonts w:ascii="Times New Roman" w:eastAsia="Times New Roman" w:hAnsi="Times New Roman" w:cs="Times New Roman"/>
+          <w:color w:val="000000" w:themeColor="text1"/>
+        </w:rPr>
+        <w:t>Bandwidth_GB_Year</w:t>
+      </w:r>
+      <w:proofErr w:type="spellEnd"/>
+      <w:r>
+        <w:rPr>
+          <w:rFonts w:ascii="Times New Roman" w:eastAsia="Times New Roman" w:hAnsi="Times New Roman" w:cs="Times New Roman"/>
+          <w:color w:val="000000" w:themeColor="text1"/>
+        </w:rPr>
+        <w:t xml:space="preserve">’. These variables were isolated for use in the analysis, while discrete and categorical variables were not included.   </w:t>
+      </w:r>
+    </w:p>
+    <w:p>
+      <w:pPr>
+        <w:shd w:val="clear" w:color="auto" w:fill="FFFFFF"/>
+        <w:spacing w:line="480" w:lineRule="auto"/>
+        <w:rPr>
+          <w:rFonts w:ascii="Times New Roman" w:eastAsia="Times New Roman" w:hAnsi="Times New Roman" w:cs="Times New Roman"/>
+          <w:b/>
+          <w:bCs/>
+          <w:color w:val="000000" w:themeColor="text1"/>
+        </w:rPr>
+      </w:pPr>
+      <w:r>
+        <w:rPr>
+          <w:rFonts w:ascii="Times New Roman" w:eastAsia="Times New Roman" w:hAnsi="Times New Roman" w:cs="Times New Roman"/>
+          <w:b/>
+          <w:bCs/>
+          <w:color w:val="000000" w:themeColor="text1"/>
+        </w:rPr>
+        <w:t>C</w:t>
+      </w:r>
+      <w:r>
+        <w:rPr>
+          <w:rFonts w:ascii="Times New Roman" w:eastAsia="Times New Roman" w:hAnsi="Times New Roman" w:cs="Times New Roman"/>
+          <w:b/>
+          <w:bCs/>
+          <w:color w:val="000000" w:themeColor="text1"/>
+        </w:rPr>
+        <w:t>2</w:t>
+      </w:r>
+      <w:r>
+        <w:rPr>
+          <w:rFonts w:ascii="Times New Roman" w:eastAsia="Times New Roman" w:hAnsi="Times New Roman" w:cs="Times New Roman"/>
+          <w:b/>
+          <w:bCs/>
+          <w:color w:val="000000" w:themeColor="text1"/>
+        </w:rPr>
+        <w:t xml:space="preserve">. </w:t>
+      </w:r>
+      <w:r>
+        <w:rPr>
+          <w:rFonts w:ascii="Times New Roman" w:eastAsia="Times New Roman" w:hAnsi="Times New Roman" w:cs="Times New Roman"/>
+          <w:b/>
+          <w:bCs/>
+          <w:color w:val="000000" w:themeColor="text1"/>
+        </w:rPr>
+        <w:t>STANDARDIZATION OF DATASET VARIABLES</w:t>
+      </w:r>
+    </w:p>
+    <w:p>
+      <w:pPr>
+        <w:shd w:val="clear" w:color="auto" w:fill="FFFFFF"/>
+        <w:spacing w:line="480" w:lineRule="auto"/>
+        <w:ind w:firstLine="720"/>
+        <w:rPr>
+          <w:rFonts w:ascii="Times New Roman" w:eastAsia="Times New Roman" w:hAnsi="Times New Roman" w:cs="Times New Roman"/>
+          <w:color w:val="000000" w:themeColor="text1"/>
+        </w:rPr>
+      </w:pPr>
+      <w:r>
+        <w:rPr>
+          <w:rFonts w:ascii="Times New Roman" w:eastAsia="Times New Roman" w:hAnsi="Times New Roman" w:cs="Times New Roman"/>
+          <w:color w:val="000000" w:themeColor="text1"/>
+        </w:rPr>
+        <w:t xml:space="preserve">The data were standardized using the </w:t>
+      </w:r>
+      <w:proofErr w:type="spellStart"/>
+      <w:proofErr w:type="gramStart"/>
+      <w:r>
+        <w:rPr>
+          <w:rFonts w:ascii="Times New Roman" w:eastAsia="Times New Roman" w:hAnsi="Times New Roman" w:cs="Times New Roman"/>
+          <w:color w:val="000000" w:themeColor="text1"/>
+        </w:rPr>
+        <w:t>StandardScaler</w:t>
+      </w:r>
+      <w:proofErr w:type="spellEnd"/>
+      <w:r>
+        <w:rPr>
+          <w:rFonts w:ascii="Times New Roman" w:eastAsia="Times New Roman" w:hAnsi="Times New Roman" w:cs="Times New Roman"/>
+          <w:color w:val="000000" w:themeColor="text1"/>
+        </w:rPr>
+        <w:t>(</w:t>
+      </w:r>
+      <w:proofErr w:type="gramEnd"/>
+      <w:r>
+        <w:rPr>
+          <w:rFonts w:ascii="Times New Roman" w:eastAsia="Times New Roman" w:hAnsi="Times New Roman" w:cs="Times New Roman"/>
+          <w:color w:val="000000" w:themeColor="text1"/>
+        </w:rPr>
+        <w:t>) function from the sci-kit learn library in python (</w:t>
+      </w:r>
+      <w:proofErr w:type="spellStart"/>
+      <w:r>
+        <w:rPr>
+          <w:rFonts w:ascii="Times New Roman" w:eastAsia="Times New Roman" w:hAnsi="Times New Roman" w:cs="Times New Roman"/>
+          <w:color w:val="000000" w:themeColor="text1"/>
+        </w:rPr>
+        <w:t>Pedregosa</w:t>
+      </w:r>
+      <w:proofErr w:type="spellEnd"/>
+      <w:r>
+        <w:rPr>
+          <w:rFonts w:ascii="Times New Roman" w:eastAsia="Times New Roman" w:hAnsi="Times New Roman" w:cs="Times New Roman"/>
+          <w:color w:val="000000" w:themeColor="text1"/>
+        </w:rPr>
+        <w:t xml:space="preserve"> et. al 2011). This function scales features so that they will have a Gaussian normal distribution with a mean of zero and a standard deviation of 1. </w:t>
+      </w:r>
+      <w:r>
+        <w:rPr>
+          <w:rFonts w:ascii="Times New Roman" w:eastAsia="Times New Roman" w:hAnsi="Times New Roman" w:cs="Times New Roman"/>
+          <w:color w:val="000000" w:themeColor="text1"/>
+        </w:rPr>
+        <w:t xml:space="preserve">Scaling the data is important for PCA so that variables with larger numerical values do not dominate the analysis or appear as more important than variables with smaller values. </w:t>
+      </w:r>
+      <w:r>
+        <w:rPr>
+          <w:rFonts w:ascii="Times New Roman" w:eastAsia="Times New Roman" w:hAnsi="Times New Roman" w:cs="Times New Roman"/>
+          <w:color w:val="000000" w:themeColor="text1"/>
+        </w:rPr>
+        <w:t>The prepared dataset used for PCA is attached (churn_processed_T2.csv).</w:t>
+      </w:r>
+      <w:r>
+        <w:rPr>
+          <w:rFonts w:ascii="Times New Roman" w:eastAsia="Times New Roman" w:hAnsi="Times New Roman" w:cs="Times New Roman"/>
+          <w:color w:val="000000" w:themeColor="text1"/>
+        </w:rPr>
+        <w:t xml:space="preserve"> A summary of the scaled dataset is provided below. </w:t>
+      </w:r>
+    </w:p>
+    <w:p>
+      <w:pPr>
+        <w:pStyle w:val="HTMLPreformatted"/>
+      </w:pPr>
+      <w:r>
         <w:t xml:space="preserve">                Lat           </w:t>
       </w:r>
       <w:proofErr w:type="spellStart"/>
       <w:r>
-        <w:rPr>
-          <w:rFonts w:ascii="Courier New" w:eastAsia="Times New Roman" w:hAnsi="Courier New" w:cs="Courier New"/>
-          <w:sz w:val="20"/>
-          <w:szCs w:val="20"/>
-        </w:rPr>
         <w:t>Lng</w:t>
       </w:r>
       <w:proofErr w:type="spellEnd"/>
       <w:r>
-        <w:rPr>
-          <w:rFonts w:ascii="Courier New" w:eastAsia="Times New Roman" w:hAnsi="Courier New" w:cs="Courier New"/>
-          <w:sz w:val="20"/>
-          <w:szCs w:val="20"/>
-        </w:rPr>
-        <w:t xml:space="preserve">         </w:t>
+        <w:t xml:space="preserve">        </w:t>
       </w:r>
       <w:proofErr w:type="gramStart"/>
       <w:r>
-        <w:rPr>
-          <w:rFonts w:ascii="Courier New" w:eastAsia="Times New Roman" w:hAnsi="Courier New" w:cs="Courier New"/>
-          <w:sz w:val="20"/>
-          <w:szCs w:val="20"/>
-        </w:rPr>
         <w:t xml:space="preserve">Income  </w:t>
       </w:r>
       <w:proofErr w:type="spellStart"/>
       <w:r>
-        <w:rPr>
-          <w:rFonts w:ascii="Courier New" w:eastAsia="Times New Roman" w:hAnsi="Courier New" w:cs="Courier New"/>
-          <w:sz w:val="20"/>
-          <w:szCs w:val="20"/>
-        </w:rPr>
         <w:t>Outage</w:t>
       </w:r>
       <w:proofErr w:type="gramEnd"/>
       <w:r>
-        <w:rPr>
-          <w:rFonts w:ascii="Courier New" w:eastAsia="Times New Roman" w:hAnsi="Courier New" w:cs="Courier New"/>
-          <w:sz w:val="20"/>
-          <w:szCs w:val="20"/>
-        </w:rPr>
         <w:t>_sec_perweek</w:t>
       </w:r>
       <w:proofErr w:type="spellEnd"/>
       <w:r>
-        <w:rPr>
-          <w:rFonts w:ascii="Courier New" w:eastAsia="Times New Roman" w:hAnsi="Courier New" w:cs="Courier New"/>
-          <w:sz w:val="20"/>
-          <w:szCs w:val="20"/>
-        </w:rPr>
-        <w:t xml:space="preserve">                                                                         </w:t>
-      </w:r>
-    </w:p>
-    <w:p>
-      <w:pPr>
-        <w:tabs>
-          <w:tab w:val="left" w:pos="916"/>
-          <w:tab w:val="left" w:pos="1832"/>
-          <w:tab w:val="left" w:pos="2748"/>
-          <w:tab w:val="left" w:pos="3664"/>
-          <w:tab w:val="left" w:pos="4580"/>
-          <w:tab w:val="left" w:pos="5496"/>
-          <w:tab w:val="left" w:pos="6412"/>
-          <w:tab w:val="left" w:pos="7328"/>
-          <w:tab w:val="left" w:pos="8244"/>
-          <w:tab w:val="left" w:pos="9160"/>
-          <w:tab w:val="left" w:pos="10076"/>
-          <w:tab w:val="left" w:pos="10992"/>
-          <w:tab w:val="left" w:pos="11908"/>
-          <w:tab w:val="left" w:pos="12824"/>
-          <w:tab w:val="left" w:pos="13740"/>
-          <w:tab w:val="left" w:pos="14656"/>
-        </w:tabs>
-        <w:rPr>
-          <w:rFonts w:ascii="Courier New" w:eastAsia="Times New Roman" w:hAnsi="Courier New" w:cs="Courier New"/>
-          <w:sz w:val="20"/>
-          <w:szCs w:val="20"/>
-        </w:rPr>
+        <w:t xml:space="preserve">                                                                             </w:t>
+      </w:r>
+    </w:p>
+    <w:p>
+      <w:pPr>
+        <w:pStyle w:val="HTMLPreformatted"/>
       </w:pPr>
       <w:proofErr w:type="gramStart"/>
       <w:r>
-        <w:rPr>
-          <w:rFonts w:ascii="Courier New" w:eastAsia="Times New Roman" w:hAnsi="Courier New" w:cs="Courier New"/>
-          <w:sz w:val="20"/>
-          <w:szCs w:val="20"/>
-        </w:rPr>
-        <w:t>count  10000.000000</w:t>
+        <w:t>count  1</w:t>
       </w:r>
       <w:proofErr w:type="gramEnd"/>
       <w:r>
-        <w:rPr>
-          <w:rFonts w:ascii="Courier New" w:eastAsia="Times New Roman" w:hAnsi="Courier New" w:cs="Courier New"/>
-          <w:sz w:val="20"/>
-          <w:szCs w:val="20"/>
-        </w:rPr>
-        <w:t xml:space="preserve">  10000.000000   10000.000000        10000.000000                                                                             </w:t>
-      </w:r>
-    </w:p>
-    <w:p>
-      <w:pPr>
-        <w:tabs>
-          <w:tab w:val="left" w:pos="916"/>
-          <w:tab w:val="left" w:pos="1832"/>
-          <w:tab w:val="left" w:pos="2748"/>
-          <w:tab w:val="left" w:pos="3664"/>
-          <w:tab w:val="left" w:pos="4580"/>
-          <w:tab w:val="left" w:pos="5496"/>
-          <w:tab w:val="left" w:pos="6412"/>
-          <w:tab w:val="left" w:pos="7328"/>
-          <w:tab w:val="left" w:pos="8244"/>
-          <w:tab w:val="left" w:pos="9160"/>
-          <w:tab w:val="left" w:pos="10076"/>
-          <w:tab w:val="left" w:pos="10992"/>
-          <w:tab w:val="left" w:pos="11908"/>
-          <w:tab w:val="left" w:pos="12824"/>
-          <w:tab w:val="left" w:pos="13740"/>
-          <w:tab w:val="left" w:pos="14656"/>
-        </w:tabs>
-        <w:rPr>
-          <w:rFonts w:ascii="Courier New" w:eastAsia="Times New Roman" w:hAnsi="Courier New" w:cs="Courier New"/>
-          <w:sz w:val="20"/>
-          <w:szCs w:val="20"/>
-        </w:rPr>
-      </w:pPr>
-      <w:r>
-        <w:rPr>
-          <w:rFonts w:ascii="Courier New" w:eastAsia="Times New Roman" w:hAnsi="Courier New" w:cs="Courier New"/>
-          <w:sz w:val="20"/>
-          <w:szCs w:val="20"/>
-        </w:rPr>
-        <w:t xml:space="preserve">mean      38.757567    -90.782536   39806.926771           10.001848                                                                             </w:t>
-      </w:r>
-    </w:p>
-    <w:p>
-      <w:pPr>
-        <w:tabs>
-          <w:tab w:val="left" w:pos="916"/>
-          <w:tab w:val="left" w:pos="1832"/>
-          <w:tab w:val="left" w:pos="2748"/>
-          <w:tab w:val="left" w:pos="3664"/>
-          <w:tab w:val="left" w:pos="4580"/>
-          <w:tab w:val="left" w:pos="5496"/>
-          <w:tab w:val="left" w:pos="6412"/>
-          <w:tab w:val="left" w:pos="7328"/>
-          <w:tab w:val="left" w:pos="8244"/>
-          <w:tab w:val="left" w:pos="9160"/>
-          <w:tab w:val="left" w:pos="10076"/>
-          <w:tab w:val="left" w:pos="10992"/>
-          <w:tab w:val="left" w:pos="11908"/>
-          <w:tab w:val="left" w:pos="12824"/>
-          <w:tab w:val="left" w:pos="13740"/>
-          <w:tab w:val="left" w:pos="14656"/>
-        </w:tabs>
-        <w:rPr>
-          <w:rFonts w:ascii="Courier New" w:eastAsia="Times New Roman" w:hAnsi="Courier New" w:cs="Courier New"/>
-          <w:sz w:val="20"/>
-          <w:szCs w:val="20"/>
-        </w:rPr>
-      </w:pPr>
-      <w:r>
-        <w:rPr>
-          <w:rFonts w:ascii="Courier New" w:eastAsia="Times New Roman" w:hAnsi="Courier New" w:cs="Courier New"/>
-          <w:sz w:val="20"/>
-          <w:szCs w:val="20"/>
-        </w:rPr>
-        <w:t xml:space="preserve">std        5.437389     15.156142   28199.916702            2.976019                                                                             </w:t>
-      </w:r>
-    </w:p>
-    <w:p>
-      <w:pPr>
-        <w:tabs>
-          <w:tab w:val="left" w:pos="916"/>
-          <w:tab w:val="left" w:pos="1832"/>
-          <w:tab w:val="left" w:pos="2748"/>
-          <w:tab w:val="left" w:pos="3664"/>
-          <w:tab w:val="left" w:pos="4580"/>
-          <w:tab w:val="left" w:pos="5496"/>
-          <w:tab w:val="left" w:pos="6412"/>
-          <w:tab w:val="left" w:pos="7328"/>
-          <w:tab w:val="left" w:pos="8244"/>
-          <w:tab w:val="left" w:pos="9160"/>
-          <w:tab w:val="left" w:pos="10076"/>
-          <w:tab w:val="left" w:pos="10992"/>
-          <w:tab w:val="left" w:pos="11908"/>
-          <w:tab w:val="left" w:pos="12824"/>
-          <w:tab w:val="left" w:pos="13740"/>
-          <w:tab w:val="left" w:pos="14656"/>
-        </w:tabs>
-        <w:rPr>
-          <w:rFonts w:ascii="Courier New" w:eastAsia="Times New Roman" w:hAnsi="Courier New" w:cs="Courier New"/>
-          <w:sz w:val="20"/>
-          <w:szCs w:val="20"/>
-        </w:rPr>
-      </w:pPr>
-      <w:r>
-        <w:rPr>
-          <w:rFonts w:ascii="Courier New" w:eastAsia="Times New Roman" w:hAnsi="Courier New" w:cs="Courier New"/>
-          <w:sz w:val="20"/>
-          <w:szCs w:val="20"/>
-        </w:rPr>
-        <w:t xml:space="preserve">min       17.966120   -171.688150     348.670000            0.099747                                                                             </w:t>
-      </w:r>
-    </w:p>
-    <w:p>
-      <w:pPr>
-        <w:tabs>
-          <w:tab w:val="left" w:pos="916"/>
-          <w:tab w:val="left" w:pos="1832"/>
-          <w:tab w:val="left" w:pos="2748"/>
-          <w:tab w:val="left" w:pos="3664"/>
-          <w:tab w:val="left" w:pos="4580"/>
-          <w:tab w:val="left" w:pos="5496"/>
-          <w:tab w:val="left" w:pos="6412"/>
-          <w:tab w:val="left" w:pos="7328"/>
-          <w:tab w:val="left" w:pos="8244"/>
-          <w:tab w:val="left" w:pos="9160"/>
-          <w:tab w:val="left" w:pos="10076"/>
-          <w:tab w:val="left" w:pos="10992"/>
-          <w:tab w:val="left" w:pos="11908"/>
-          <w:tab w:val="left" w:pos="12824"/>
-          <w:tab w:val="left" w:pos="13740"/>
-          <w:tab w:val="left" w:pos="14656"/>
-        </w:tabs>
-        <w:rPr>
-          <w:rFonts w:ascii="Courier New" w:eastAsia="Times New Roman" w:hAnsi="Courier New" w:cs="Courier New"/>
-          <w:sz w:val="20"/>
-          <w:szCs w:val="20"/>
-        </w:rPr>
-      </w:pPr>
-      <w:r>
-        <w:rPr>
-          <w:rFonts w:ascii="Courier New" w:eastAsia="Times New Roman" w:hAnsi="Courier New" w:cs="Courier New"/>
-          <w:sz w:val="20"/>
-          <w:szCs w:val="20"/>
-        </w:rPr>
-        <w:t xml:space="preserve">25%       35.341828    -97.082812   19224.717500            8.018214                                                                             </w:t>
-      </w:r>
-    </w:p>
-    <w:p>
-      <w:pPr>
-        <w:tabs>
-          <w:tab w:val="left" w:pos="916"/>
-          <w:tab w:val="left" w:pos="1832"/>
-          <w:tab w:val="left" w:pos="2748"/>
-          <w:tab w:val="left" w:pos="3664"/>
-          <w:tab w:val="left" w:pos="4580"/>
-          <w:tab w:val="left" w:pos="5496"/>
-          <w:tab w:val="left" w:pos="6412"/>
-          <w:tab w:val="left" w:pos="7328"/>
-          <w:tab w:val="left" w:pos="8244"/>
-          <w:tab w:val="left" w:pos="9160"/>
-          <w:tab w:val="left" w:pos="10076"/>
-          <w:tab w:val="left" w:pos="10992"/>
-          <w:tab w:val="left" w:pos="11908"/>
-          <w:tab w:val="left" w:pos="12824"/>
-          <w:tab w:val="left" w:pos="13740"/>
-          <w:tab w:val="left" w:pos="14656"/>
-        </w:tabs>
-        <w:rPr>
-          <w:rFonts w:ascii="Courier New" w:eastAsia="Times New Roman" w:hAnsi="Courier New" w:cs="Courier New"/>
-          <w:sz w:val="20"/>
-          <w:szCs w:val="20"/>
-        </w:rPr>
-      </w:pPr>
-      <w:r>
-        <w:rPr>
-          <w:rFonts w:ascii="Courier New" w:eastAsia="Times New Roman" w:hAnsi="Courier New" w:cs="Courier New"/>
-          <w:sz w:val="20"/>
-          <w:szCs w:val="20"/>
-        </w:rPr>
-        <w:t xml:space="preserve">50%       39.395800    -87.918800   33170.605000           10.018560                                                                             </w:t>
-      </w:r>
-    </w:p>
-    <w:p>
-      <w:pPr>
-        <w:tabs>
-          <w:tab w:val="left" w:pos="916"/>
-          <w:tab w:val="left" w:pos="1832"/>
-          <w:tab w:val="left" w:pos="2748"/>
-          <w:tab w:val="left" w:pos="3664"/>
-          <w:tab w:val="left" w:pos="4580"/>
-          <w:tab w:val="left" w:pos="5496"/>
-          <w:tab w:val="left" w:pos="6412"/>
-          <w:tab w:val="left" w:pos="7328"/>
-          <w:tab w:val="left" w:pos="8244"/>
-          <w:tab w:val="left" w:pos="9160"/>
-          <w:tab w:val="left" w:pos="10076"/>
-          <w:tab w:val="left" w:pos="10992"/>
-          <w:tab w:val="left" w:pos="11908"/>
-          <w:tab w:val="left" w:pos="12824"/>
-          <w:tab w:val="left" w:pos="13740"/>
-          <w:tab w:val="left" w:pos="14656"/>
-        </w:tabs>
-        <w:rPr>
-          <w:rFonts w:ascii="Courier New" w:eastAsia="Times New Roman" w:hAnsi="Courier New" w:cs="Courier New"/>
-          <w:sz w:val="20"/>
-          <w:szCs w:val="20"/>
-        </w:rPr>
-      </w:pPr>
-      <w:r>
-        <w:rPr>
-          <w:rFonts w:ascii="Courier New" w:eastAsia="Times New Roman" w:hAnsi="Courier New" w:cs="Courier New"/>
-          <w:sz w:val="20"/>
-          <w:szCs w:val="20"/>
-        </w:rPr>
-        <w:t xml:space="preserve">75%       42.106908    -80.088745   53246.170000           11.969485                                                                             </w:t>
-      </w:r>
-    </w:p>
-    <w:p>
-      <w:pPr>
-        <w:tabs>
-          <w:tab w:val="left" w:pos="916"/>
-          <w:tab w:val="left" w:pos="1832"/>
-          <w:tab w:val="left" w:pos="2748"/>
-          <w:tab w:val="left" w:pos="3664"/>
-          <w:tab w:val="left" w:pos="4580"/>
-          <w:tab w:val="left" w:pos="5496"/>
-          <w:tab w:val="left" w:pos="6412"/>
-          <w:tab w:val="left" w:pos="7328"/>
-          <w:tab w:val="left" w:pos="8244"/>
-          <w:tab w:val="left" w:pos="9160"/>
-          <w:tab w:val="left" w:pos="10076"/>
-          <w:tab w:val="left" w:pos="10992"/>
-          <w:tab w:val="left" w:pos="11908"/>
-          <w:tab w:val="left" w:pos="12824"/>
-          <w:tab w:val="left" w:pos="13740"/>
-          <w:tab w:val="left" w:pos="14656"/>
-        </w:tabs>
-        <w:rPr>
-          <w:rFonts w:ascii="Courier New" w:eastAsia="Times New Roman" w:hAnsi="Courier New" w:cs="Courier New"/>
-          <w:sz w:val="20"/>
-          <w:szCs w:val="20"/>
-        </w:rPr>
-      </w:pPr>
-      <w:r>
-        <w:rPr>
-          <w:rFonts w:ascii="Courier New" w:eastAsia="Times New Roman" w:hAnsi="Courier New" w:cs="Courier New"/>
-          <w:sz w:val="20"/>
-          <w:szCs w:val="20"/>
-        </w:rPr>
-        <w:t>max       70.640660    -65.</w:t>
+        <w:t xml:space="preserve">.000000e+04  </w:t>
+      </w:r>
+      <w:proofErr w:type="spellStart"/>
+      <w:r>
+        <w:t>1.000000e+04</w:t>
+      </w:r>
+      <w:proofErr w:type="spellEnd"/>
+      <w:r>
+        <w:t xml:space="preserve">  </w:t>
+      </w:r>
+      <w:proofErr w:type="spellStart"/>
+      <w:r>
+        <w:t>1.000000e+04</w:t>
+      </w:r>
+      <w:proofErr w:type="spellEnd"/>
+      <w:r>
+        <w:t xml:space="preserve">        </w:t>
+      </w:r>
+      <w:proofErr w:type="spellStart"/>
+      <w:r>
+        <w:t>1.000000e+04</w:t>
+      </w:r>
+      <w:proofErr w:type="spellEnd"/>
+      <w:r>
+        <w:t xml:space="preserve">                                                                              </w:t>
+      </w:r>
+    </w:p>
+    <w:p>
+      <w:pPr>
+        <w:pStyle w:val="HTMLPreformatted"/>
+      </w:pPr>
+      <w:r>
+        <w:t>mean   4.526157e-16 -5.998757e-</w:t>
       </w:r>
       <w:proofErr w:type="gramStart"/>
       <w:r>
-        <w:rPr>
-          <w:rFonts w:ascii="Courier New" w:eastAsia="Times New Roman" w:hAnsi="Courier New" w:cs="Courier New"/>
-          <w:sz w:val="20"/>
-          <w:szCs w:val="20"/>
-        </w:rPr>
-        <w:t>667850  258900.700000</w:t>
+        <w:t>16  5.222489e</w:t>
       </w:r>
       <w:proofErr w:type="gramEnd"/>
       <w:r>
-        <w:rPr>
-          <w:rFonts w:ascii="Courier New" w:eastAsia="Times New Roman" w:hAnsi="Courier New" w:cs="Courier New"/>
-          <w:sz w:val="20"/>
-          <w:szCs w:val="20"/>
-        </w:rPr>
-        <w:t xml:space="preserve">           21.207230                                                                             </w:t>
-      </w:r>
-    </w:p>
-    <w:p>
-      <w:pPr>
-        <w:tabs>
-          <w:tab w:val="left" w:pos="916"/>
-          <w:tab w:val="left" w:pos="1832"/>
-          <w:tab w:val="left" w:pos="2748"/>
-          <w:tab w:val="left" w:pos="3664"/>
-          <w:tab w:val="left" w:pos="4580"/>
-          <w:tab w:val="left" w:pos="5496"/>
-          <w:tab w:val="left" w:pos="6412"/>
-          <w:tab w:val="left" w:pos="7328"/>
-          <w:tab w:val="left" w:pos="8244"/>
-          <w:tab w:val="left" w:pos="9160"/>
-          <w:tab w:val="left" w:pos="10076"/>
-          <w:tab w:val="left" w:pos="10992"/>
-          <w:tab w:val="left" w:pos="11908"/>
-          <w:tab w:val="left" w:pos="12824"/>
-          <w:tab w:val="left" w:pos="13740"/>
-          <w:tab w:val="left" w:pos="14656"/>
-        </w:tabs>
-        <w:rPr>
-          <w:rFonts w:ascii="Courier New" w:eastAsia="Times New Roman" w:hAnsi="Courier New" w:cs="Courier New"/>
-          <w:sz w:val="20"/>
-          <w:szCs w:val="20"/>
-        </w:rPr>
-      </w:pPr>
-      <w:r>
-        <w:rPr>
-          <w:rFonts w:ascii="Courier New" w:eastAsia="Times New Roman" w:hAnsi="Courier New" w:cs="Courier New"/>
-          <w:sz w:val="20"/>
-          <w:szCs w:val="20"/>
-        </w:rPr>
+        <w:t xml:space="preserve">-17        9.521273e-17                                                                              </w:t>
+      </w:r>
+    </w:p>
+    <w:p>
+      <w:pPr>
+        <w:pStyle w:val="HTMLPreformatted"/>
+      </w:pPr>
+      <w:r>
+        <w:t>std    1.000050e+</w:t>
+      </w:r>
+      <w:proofErr w:type="gramStart"/>
+      <w:r>
+        <w:t xml:space="preserve">00  </w:t>
+      </w:r>
+      <w:proofErr w:type="spellStart"/>
+      <w:r>
+        <w:t>1</w:t>
+      </w:r>
+      <w:proofErr w:type="gramEnd"/>
+      <w:r>
+        <w:t>.000050e+00</w:t>
+      </w:r>
+      <w:proofErr w:type="spellEnd"/>
+      <w:r>
+        <w:t xml:space="preserve">  </w:t>
+      </w:r>
+      <w:proofErr w:type="spellStart"/>
+      <w:r>
+        <w:t>1.000050e+00</w:t>
+      </w:r>
+      <w:proofErr w:type="spellEnd"/>
+      <w:r>
+        <w:t xml:space="preserve">        </w:t>
+      </w:r>
+      <w:proofErr w:type="spellStart"/>
+      <w:r>
+        <w:t>1.000050e+00</w:t>
+      </w:r>
+      <w:proofErr w:type="spellEnd"/>
+      <w:r>
+        <w:t xml:space="preserve">                                                                              </w:t>
+      </w:r>
+    </w:p>
+    <w:p>
+      <w:pPr>
+        <w:pStyle w:val="HTMLPreformatted"/>
+      </w:pPr>
+      <w:r>
+        <w:t xml:space="preserve">min   -3.823984e+00 -5.338407e+00 -1.399303e+00       -3.327464e+00                                                                              </w:t>
+      </w:r>
+    </w:p>
+    <w:p>
+      <w:pPr>
+        <w:pStyle w:val="HTMLPreformatted"/>
+      </w:pPr>
+      <w:r>
+        <w:t xml:space="preserve">25%   -6.282263e-01 -4.157121e-01 -7.299042e-01       -6.665728e-01                                                                              </w:t>
+      </w:r>
+    </w:p>
+    <w:p>
+      <w:pPr>
+        <w:pStyle w:val="HTMLPreformatted"/>
+      </w:pPr>
+      <w:r>
+        <w:t>50%    1.173845e-</w:t>
+      </w:r>
+      <w:proofErr w:type="gramStart"/>
+      <w:r>
+        <w:t>01  1.889583e</w:t>
+      </w:r>
+      <w:proofErr w:type="gramEnd"/>
+      <w:r>
+        <w:t xml:space="preserve">-01 -2.353430e-01        5.615783e-03                                                                              </w:t>
+      </w:r>
+    </w:p>
+    <w:p>
+      <w:pPr>
+        <w:pStyle w:val="HTMLPreformatted"/>
+      </w:pPr>
+      <w:r>
+        <w:t>75%    6.160141e-</w:t>
+      </w:r>
+      <w:proofErr w:type="gramStart"/>
+      <w:r>
+        <w:t>01  7.056100e</w:t>
+      </w:r>
+      <w:proofErr w:type="gramEnd"/>
+      <w:r>
+        <w:t xml:space="preserve">-01  4.765941e-01        6.611971e-01                                                                              </w:t>
+      </w:r>
+    </w:p>
+    <w:p>
+      <w:pPr>
+        <w:pStyle w:val="HTMLPreformatted"/>
+      </w:pPr>
+      <w:r>
+        <w:t>max    5.863971e+</w:t>
+      </w:r>
+      <w:proofErr w:type="gramStart"/>
+      <w:r>
+        <w:t>00  1</w:t>
+      </w:r>
+      <w:proofErr w:type="gramEnd"/>
+      <w:r>
+        <w:t xml:space="preserve">.657146e+00  7.769694e+00        3.765413e+00                                                                              </w:t>
+      </w:r>
+    </w:p>
+    <w:p>
+      <w:pPr>
+        <w:pStyle w:val="HTMLPreformatted"/>
+      </w:pPr>
+      <w:r>
         <w:t xml:space="preserve">                                                                                                                                                 </w:t>
       </w:r>
     </w:p>
     <w:p>
       <w:pPr>
-        <w:tabs>
-          <w:tab w:val="left" w:pos="916"/>
-          <w:tab w:val="left" w:pos="1832"/>
-          <w:tab w:val="left" w:pos="2748"/>
-          <w:tab w:val="left" w:pos="3664"/>
-          <w:tab w:val="left" w:pos="4580"/>
-          <w:tab w:val="left" w:pos="5496"/>
-          <w:tab w:val="left" w:pos="6412"/>
-          <w:tab w:val="left" w:pos="7328"/>
-          <w:tab w:val="left" w:pos="8244"/>
-          <w:tab w:val="left" w:pos="9160"/>
-          <w:tab w:val="left" w:pos="10076"/>
-          <w:tab w:val="left" w:pos="10992"/>
-          <w:tab w:val="left" w:pos="11908"/>
-          <w:tab w:val="left" w:pos="12824"/>
-          <w:tab w:val="left" w:pos="13740"/>
-          <w:tab w:val="left" w:pos="14656"/>
-        </w:tabs>
-        <w:rPr>
-          <w:rFonts w:ascii="Courier New" w:eastAsia="Times New Roman" w:hAnsi="Courier New" w:cs="Courier New"/>
-          <w:sz w:val="20"/>
-          <w:szCs w:val="20"/>
-        </w:rPr>
-      </w:pPr>
-      <w:r>
-        <w:rPr>
-          <w:rFonts w:ascii="Courier New" w:eastAsia="Times New Roman" w:hAnsi="Courier New" w:cs="Courier New"/>
-          <w:sz w:val="20"/>
-          <w:szCs w:val="20"/>
-        </w:rPr>
+        <w:pStyle w:val="HTMLPreformatted"/>
+      </w:pPr>
+      <w:r>
         <w:t xml:space="preserve">             </w:t>
       </w:r>
       <w:proofErr w:type="gramStart"/>
       <w:r>
-        <w:rPr>
-          <w:rFonts w:ascii="Courier New" w:eastAsia="Times New Roman" w:hAnsi="Courier New" w:cs="Courier New"/>
-          <w:sz w:val="20"/>
-          <w:szCs w:val="20"/>
-        </w:rPr>
         <w:t xml:space="preserve">Tenure  </w:t>
       </w:r>
       <w:proofErr w:type="spellStart"/>
       <w:r>
-        <w:rPr>
-          <w:rFonts w:ascii="Courier New" w:eastAsia="Times New Roman" w:hAnsi="Courier New" w:cs="Courier New"/>
-          <w:sz w:val="20"/>
-          <w:szCs w:val="20"/>
-        </w:rPr>
         <w:t>MonthlyCharge</w:t>
       </w:r>
       <w:proofErr w:type="spellEnd"/>
       <w:proofErr w:type="gramEnd"/>
       <w:r>
-        <w:rPr>
-          <w:rFonts w:ascii="Courier New" w:eastAsia="Times New Roman" w:hAnsi="Courier New" w:cs="Courier New"/>
-          <w:sz w:val="20"/>
-          <w:szCs w:val="20"/>
-        </w:rPr>
         <w:t xml:space="preserve">  </w:t>
       </w:r>
       <w:proofErr w:type="spellStart"/>
       <w:r>
-        <w:rPr>
-          <w:rFonts w:ascii="Courier New" w:eastAsia="Times New Roman" w:hAnsi="Courier New" w:cs="Courier New"/>
-          <w:sz w:val="20"/>
-          <w:szCs w:val="20"/>
-        </w:rPr>
         <w:t>Bandwidth_GB_Year</w:t>
       </w:r>
       <w:proofErr w:type="spellEnd"/>
       <w:r>
-        <w:rPr>
-          <w:rFonts w:ascii="Courier New" w:eastAsia="Times New Roman" w:hAnsi="Courier New" w:cs="Courier New"/>
-          <w:sz w:val="20"/>
-          <w:szCs w:val="20"/>
-        </w:rPr>
         <w:t xml:space="preserve">                                                                                            </w:t>
       </w:r>
     </w:p>
     <w:p>
       <w:pPr>
-        <w:tabs>
-          <w:tab w:val="left" w:pos="916"/>
-          <w:tab w:val="left" w:pos="1832"/>
-          <w:tab w:val="left" w:pos="2748"/>
-          <w:tab w:val="left" w:pos="3664"/>
-          <w:tab w:val="left" w:pos="4580"/>
-          <w:tab w:val="left" w:pos="5496"/>
-          <w:tab w:val="left" w:pos="6412"/>
-          <w:tab w:val="left" w:pos="7328"/>
-          <w:tab w:val="left" w:pos="8244"/>
-          <w:tab w:val="left" w:pos="9160"/>
-          <w:tab w:val="left" w:pos="10076"/>
-          <w:tab w:val="left" w:pos="10992"/>
-          <w:tab w:val="left" w:pos="11908"/>
-          <w:tab w:val="left" w:pos="12824"/>
-          <w:tab w:val="left" w:pos="13740"/>
-          <w:tab w:val="left" w:pos="14656"/>
-        </w:tabs>
-        <w:rPr>
-          <w:rFonts w:ascii="Courier New" w:eastAsia="Times New Roman" w:hAnsi="Courier New" w:cs="Courier New"/>
-          <w:sz w:val="20"/>
-          <w:szCs w:val="20"/>
-        </w:rPr>
+        <w:pStyle w:val="HTMLPreformatted"/>
       </w:pPr>
       <w:proofErr w:type="gramStart"/>
       <w:r>
-        <w:rPr>
-          <w:rFonts w:ascii="Courier New" w:eastAsia="Times New Roman" w:hAnsi="Courier New" w:cs="Courier New"/>
-          <w:sz w:val="20"/>
-          <w:szCs w:val="20"/>
-        </w:rPr>
-        <w:t>count  10000.000000</w:t>
+        <w:t>count  1</w:t>
       </w:r>
       <w:proofErr w:type="gramEnd"/>
       <w:r>
-        <w:rPr>
-          <w:rFonts w:ascii="Courier New" w:eastAsia="Times New Roman" w:hAnsi="Courier New" w:cs="Courier New"/>
-          <w:sz w:val="20"/>
-          <w:szCs w:val="20"/>
-        </w:rPr>
-        <w:t xml:space="preserve">   10000.000000       10000.000000                                                                                            </w:t>
-      </w:r>
-    </w:p>
-    <w:p>
-      <w:pPr>
-        <w:tabs>
-          <w:tab w:val="left" w:pos="916"/>
-          <w:tab w:val="left" w:pos="1832"/>
-          <w:tab w:val="left" w:pos="2748"/>
-          <w:tab w:val="left" w:pos="3664"/>
-          <w:tab w:val="left" w:pos="4580"/>
-          <w:tab w:val="left" w:pos="5496"/>
-          <w:tab w:val="left" w:pos="6412"/>
-          <w:tab w:val="left" w:pos="7328"/>
-          <w:tab w:val="left" w:pos="8244"/>
-          <w:tab w:val="left" w:pos="9160"/>
-          <w:tab w:val="left" w:pos="10076"/>
-          <w:tab w:val="left" w:pos="10992"/>
-          <w:tab w:val="left" w:pos="11908"/>
-          <w:tab w:val="left" w:pos="12824"/>
-          <w:tab w:val="left" w:pos="13740"/>
-          <w:tab w:val="left" w:pos="14656"/>
-        </w:tabs>
-        <w:rPr>
-          <w:rFonts w:ascii="Courier New" w:eastAsia="Times New Roman" w:hAnsi="Courier New" w:cs="Courier New"/>
-          <w:sz w:val="20"/>
-          <w:szCs w:val="20"/>
-        </w:rPr>
-      </w:pPr>
-      <w:r>
-        <w:rPr>
-          <w:rFonts w:ascii="Courier New" w:eastAsia="Times New Roman" w:hAnsi="Courier New" w:cs="Courier New"/>
-          <w:sz w:val="20"/>
-          <w:szCs w:val="20"/>
-        </w:rPr>
-        <w:t xml:space="preserve">mean      34.526188     172.624816        3392.341550                                                                                            </w:t>
-      </w:r>
-    </w:p>
-    <w:p>
-      <w:pPr>
-        <w:tabs>
-          <w:tab w:val="left" w:pos="916"/>
-          <w:tab w:val="left" w:pos="1832"/>
-          <w:tab w:val="left" w:pos="2748"/>
-          <w:tab w:val="left" w:pos="3664"/>
-          <w:tab w:val="left" w:pos="4580"/>
-          <w:tab w:val="left" w:pos="5496"/>
-          <w:tab w:val="left" w:pos="6412"/>
-          <w:tab w:val="left" w:pos="7328"/>
-          <w:tab w:val="left" w:pos="8244"/>
-          <w:tab w:val="left" w:pos="9160"/>
-          <w:tab w:val="left" w:pos="10076"/>
-          <w:tab w:val="left" w:pos="10992"/>
-          <w:tab w:val="left" w:pos="11908"/>
-          <w:tab w:val="left" w:pos="12824"/>
-          <w:tab w:val="left" w:pos="13740"/>
-          <w:tab w:val="left" w:pos="14656"/>
-        </w:tabs>
-        <w:rPr>
-          <w:rFonts w:ascii="Courier New" w:eastAsia="Times New Roman" w:hAnsi="Courier New" w:cs="Courier New"/>
-          <w:sz w:val="20"/>
-          <w:szCs w:val="20"/>
-        </w:rPr>
-      </w:pPr>
-      <w:r>
-        <w:rPr>
-          <w:rFonts w:ascii="Courier New" w:eastAsia="Times New Roman" w:hAnsi="Courier New" w:cs="Courier New"/>
-          <w:sz w:val="20"/>
-          <w:szCs w:val="20"/>
-        </w:rPr>
-        <w:t xml:space="preserve">std       26.443063      42.943094        2185.294852                                                                                            </w:t>
-      </w:r>
-    </w:p>
-    <w:p>
-      <w:pPr>
-        <w:tabs>
-          <w:tab w:val="left" w:pos="916"/>
-          <w:tab w:val="left" w:pos="1832"/>
-          <w:tab w:val="left" w:pos="2748"/>
-          <w:tab w:val="left" w:pos="3664"/>
-          <w:tab w:val="left" w:pos="4580"/>
-          <w:tab w:val="left" w:pos="5496"/>
-          <w:tab w:val="left" w:pos="6412"/>
-          <w:tab w:val="left" w:pos="7328"/>
-          <w:tab w:val="left" w:pos="8244"/>
-          <w:tab w:val="left" w:pos="9160"/>
-          <w:tab w:val="left" w:pos="10076"/>
-          <w:tab w:val="left" w:pos="10992"/>
-          <w:tab w:val="left" w:pos="11908"/>
-          <w:tab w:val="left" w:pos="12824"/>
-          <w:tab w:val="left" w:pos="13740"/>
-          <w:tab w:val="left" w:pos="14656"/>
-        </w:tabs>
-        <w:rPr>
-          <w:rFonts w:ascii="Courier New" w:eastAsia="Times New Roman" w:hAnsi="Courier New" w:cs="Courier New"/>
-          <w:sz w:val="20"/>
-          <w:szCs w:val="20"/>
-        </w:rPr>
-      </w:pPr>
-      <w:r>
-        <w:rPr>
-          <w:rFonts w:ascii="Courier New" w:eastAsia="Times New Roman" w:hAnsi="Courier New" w:cs="Courier New"/>
-          <w:sz w:val="20"/>
-          <w:szCs w:val="20"/>
-        </w:rPr>
-        <w:t xml:space="preserve">min        1.000259      79.978860         155.506715                                                                                            </w:t>
-      </w:r>
-    </w:p>
-    <w:p>
-      <w:pPr>
-        <w:tabs>
-          <w:tab w:val="left" w:pos="916"/>
-          <w:tab w:val="left" w:pos="1832"/>
-          <w:tab w:val="left" w:pos="2748"/>
-          <w:tab w:val="left" w:pos="3664"/>
-          <w:tab w:val="left" w:pos="4580"/>
-          <w:tab w:val="left" w:pos="5496"/>
-          <w:tab w:val="left" w:pos="6412"/>
-          <w:tab w:val="left" w:pos="7328"/>
-          <w:tab w:val="left" w:pos="8244"/>
-          <w:tab w:val="left" w:pos="9160"/>
-          <w:tab w:val="left" w:pos="10076"/>
-          <w:tab w:val="left" w:pos="10992"/>
-          <w:tab w:val="left" w:pos="11908"/>
-          <w:tab w:val="left" w:pos="12824"/>
-          <w:tab w:val="left" w:pos="13740"/>
-          <w:tab w:val="left" w:pos="14656"/>
-        </w:tabs>
-        <w:rPr>
-          <w:rFonts w:ascii="Courier New" w:eastAsia="Times New Roman" w:hAnsi="Courier New" w:cs="Courier New"/>
-          <w:sz w:val="20"/>
-          <w:szCs w:val="20"/>
-        </w:rPr>
-      </w:pPr>
-      <w:r>
-        <w:rPr>
-          <w:rFonts w:ascii="Courier New" w:eastAsia="Times New Roman" w:hAnsi="Courier New" w:cs="Courier New"/>
-          <w:sz w:val="20"/>
-          <w:szCs w:val="20"/>
-        </w:rPr>
-        <w:t xml:space="preserve">25%        7.917694     139.979239        1236.470827                                                                                            </w:t>
-      </w:r>
-    </w:p>
-    <w:p>
-      <w:pPr>
-        <w:tabs>
-          <w:tab w:val="left" w:pos="916"/>
-          <w:tab w:val="left" w:pos="1832"/>
-          <w:tab w:val="left" w:pos="2748"/>
-          <w:tab w:val="left" w:pos="3664"/>
-          <w:tab w:val="left" w:pos="4580"/>
-          <w:tab w:val="left" w:pos="5496"/>
-          <w:tab w:val="left" w:pos="6412"/>
-          <w:tab w:val="left" w:pos="7328"/>
-          <w:tab w:val="left" w:pos="8244"/>
-          <w:tab w:val="left" w:pos="9160"/>
-          <w:tab w:val="left" w:pos="10076"/>
-          <w:tab w:val="left" w:pos="10992"/>
-          <w:tab w:val="left" w:pos="11908"/>
-          <w:tab w:val="left" w:pos="12824"/>
-          <w:tab w:val="left" w:pos="13740"/>
-          <w:tab w:val="left" w:pos="14656"/>
-        </w:tabs>
-        <w:rPr>
-          <w:rFonts w:ascii="Courier New" w:eastAsia="Times New Roman" w:hAnsi="Courier New" w:cs="Courier New"/>
-          <w:sz w:val="20"/>
-          <w:szCs w:val="20"/>
-        </w:rPr>
-      </w:pPr>
-      <w:r>
-        <w:rPr>
-          <w:rFonts w:ascii="Courier New" w:eastAsia="Times New Roman" w:hAnsi="Courier New" w:cs="Courier New"/>
-          <w:sz w:val="20"/>
-          <w:szCs w:val="20"/>
-        </w:rPr>
-        <w:t xml:space="preserve">50%       35.430507     167.484700        3279.536903                                                                                            </w:t>
-      </w:r>
-    </w:p>
-    <w:p>
-      <w:pPr>
-        <w:tabs>
-          <w:tab w:val="left" w:pos="916"/>
-          <w:tab w:val="left" w:pos="1832"/>
-          <w:tab w:val="left" w:pos="2748"/>
-          <w:tab w:val="left" w:pos="3664"/>
-          <w:tab w:val="left" w:pos="4580"/>
-          <w:tab w:val="left" w:pos="5496"/>
-          <w:tab w:val="left" w:pos="6412"/>
-          <w:tab w:val="left" w:pos="7328"/>
-          <w:tab w:val="left" w:pos="8244"/>
-          <w:tab w:val="left" w:pos="9160"/>
-          <w:tab w:val="left" w:pos="10076"/>
-          <w:tab w:val="left" w:pos="10992"/>
-          <w:tab w:val="left" w:pos="11908"/>
-          <w:tab w:val="left" w:pos="12824"/>
-          <w:tab w:val="left" w:pos="13740"/>
-          <w:tab w:val="left" w:pos="14656"/>
-        </w:tabs>
-        <w:rPr>
-          <w:rFonts w:ascii="Courier New" w:eastAsia="Times New Roman" w:hAnsi="Courier New" w:cs="Courier New"/>
-          <w:sz w:val="20"/>
-          <w:szCs w:val="20"/>
-        </w:rPr>
-      </w:pPr>
-      <w:r>
-        <w:rPr>
-          <w:rFonts w:ascii="Courier New" w:eastAsia="Times New Roman" w:hAnsi="Courier New" w:cs="Courier New"/>
-          <w:sz w:val="20"/>
-          <w:szCs w:val="20"/>
-        </w:rPr>
-        <w:t xml:space="preserve">75%       61.479795     200.734725        5586.141370                                                                                            </w:t>
-      </w:r>
-    </w:p>
-    <w:p>
-      <w:pPr>
-        <w:tabs>
-          <w:tab w:val="left" w:pos="916"/>
-          <w:tab w:val="left" w:pos="1832"/>
-          <w:tab w:val="left" w:pos="2748"/>
-          <w:tab w:val="left" w:pos="3664"/>
-          <w:tab w:val="left" w:pos="4580"/>
-          <w:tab w:val="left" w:pos="5496"/>
-          <w:tab w:val="left" w:pos="6412"/>
-          <w:tab w:val="left" w:pos="7328"/>
-          <w:tab w:val="left" w:pos="8244"/>
-          <w:tab w:val="left" w:pos="9160"/>
-          <w:tab w:val="left" w:pos="10076"/>
-          <w:tab w:val="left" w:pos="10992"/>
-          <w:tab w:val="left" w:pos="11908"/>
-          <w:tab w:val="left" w:pos="12824"/>
-          <w:tab w:val="left" w:pos="13740"/>
-          <w:tab w:val="left" w:pos="14656"/>
-        </w:tabs>
-        <w:rPr>
-          <w:rFonts w:ascii="Courier New" w:eastAsia="Times New Roman" w:hAnsi="Courier New" w:cs="Courier New"/>
-          <w:sz w:val="20"/>
-          <w:szCs w:val="20"/>
-        </w:rPr>
-      </w:pPr>
-      <w:r>
-        <w:rPr>
-          <w:rFonts w:ascii="Courier New" w:eastAsia="Times New Roman" w:hAnsi="Courier New" w:cs="Courier New"/>
-          <w:sz w:val="20"/>
-          <w:szCs w:val="20"/>
-        </w:rPr>
-        <w:t>max       71.999280     290.160419        7158.981530</w:t>
+        <w:t xml:space="preserve">.000000e+04   </w:t>
+      </w:r>
+      <w:proofErr w:type="spellStart"/>
+      <w:r>
+        <w:t>1.000000e+04</w:t>
+      </w:r>
+      <w:proofErr w:type="spellEnd"/>
+      <w:r>
+        <w:t xml:space="preserve">       </w:t>
+      </w:r>
+      <w:proofErr w:type="spellStart"/>
+      <w:r>
+        <w:t>1.000000e+04</w:t>
+      </w:r>
+      <w:proofErr w:type="spellEnd"/>
+      <w:r>
+        <w:t xml:space="preserve">                                                                                            </w:t>
+      </w:r>
+    </w:p>
+    <w:p>
+      <w:pPr>
+        <w:pStyle w:val="HTMLPreformatted"/>
+      </w:pPr>
+      <w:r>
+        <w:t>mean   2.273737e-</w:t>
+      </w:r>
+      <w:proofErr w:type="gramStart"/>
+      <w:r>
+        <w:t>17  -</w:t>
+      </w:r>
+      <w:proofErr w:type="gramEnd"/>
+      <w:r>
+        <w:t xml:space="preserve">2.529532e-16       9.094947e-17                                                                                            </w:t>
+      </w:r>
+    </w:p>
+    <w:p>
+      <w:pPr>
+        <w:pStyle w:val="HTMLPreformatted"/>
+      </w:pPr>
+      <w:r>
+        <w:t xml:space="preserve">std    1.000050e+00   </w:t>
+      </w:r>
+      <w:proofErr w:type="spellStart"/>
+      <w:r>
+        <w:t>1.000050e+00</w:t>
+      </w:r>
+      <w:proofErr w:type="spellEnd"/>
+      <w:r>
+        <w:t xml:space="preserve">       </w:t>
+      </w:r>
+      <w:proofErr w:type="spellStart"/>
+      <w:r>
+        <w:t>1.000050e+00</w:t>
+      </w:r>
+      <w:proofErr w:type="spellEnd"/>
+      <w:r>
+        <w:t xml:space="preserve">                                                                                            </w:t>
+      </w:r>
+    </w:p>
+    <w:p>
+      <w:pPr>
+        <w:pStyle w:val="HTMLPreformatted"/>
+      </w:pPr>
+      <w:r>
+        <w:t>min   -1.267917e+</w:t>
+      </w:r>
+      <w:proofErr w:type="gramStart"/>
+      <w:r>
+        <w:t>00  -</w:t>
+      </w:r>
+      <w:proofErr w:type="gramEnd"/>
+      <w:r>
+        <w:t xml:space="preserve">2.157520e+00      -1.481263e+00                                                                                            </w:t>
+      </w:r>
+    </w:p>
+    <w:p>
+      <w:pPr>
+        <w:pStyle w:val="HTMLPreformatted"/>
+      </w:pPr>
+      <w:r>
+        <w:t>25%   -1.006306e+</w:t>
+      </w:r>
+      <w:proofErr w:type="gramStart"/>
+      <w:r>
+        <w:t>00  -</w:t>
+      </w:r>
+      <w:proofErr w:type="gramEnd"/>
+      <w:r>
+        <w:t xml:space="preserve">7.602435e-01      -9.865847e-01                                                                                            </w:t>
+      </w:r>
+    </w:p>
+    <w:p>
+      <w:pPr>
+        <w:pStyle w:val="HTMLPreformatted"/>
+      </w:pPr>
+      <w:r>
+        <w:t>50%    3.420043e-</w:t>
+      </w:r>
+      <w:proofErr w:type="gramStart"/>
+      <w:r>
+        <w:t>02  -</w:t>
+      </w:r>
+      <w:proofErr w:type="gramEnd"/>
+      <w:r>
+        <w:t xml:space="preserve">1.197020e-01      -5.162246e-02                                                                                            </w:t>
+      </w:r>
+    </w:p>
+    <w:p>
+      <w:pPr>
+        <w:pStyle w:val="HTMLPreformatted"/>
+      </w:pPr>
+      <w:r>
+        <w:t xml:space="preserve">75%    1.019358e+00   6.546178e-01       1.003942e+00                                                                                            </w:t>
+      </w:r>
+    </w:p>
+    <w:p>
+      <w:pPr>
+        <w:pStyle w:val="HTMLPreformatted"/>
+      </w:pPr>
+      <w:r>
+        <w:t xml:space="preserve">max    1.417195e+00   2.737145e+00       1.723716e+00 </w:t>
       </w:r>
     </w:p>
     <w:p>
@@ -1730,28 +1400,50 @@
         <w:spacing w:line="480" w:lineRule="auto"/>
         <w:rPr>
           <w:rFonts w:ascii="Times New Roman" w:eastAsia="Times New Roman" w:hAnsi="Times New Roman" w:cs="Times New Roman"/>
-          <w:b/>
-          <w:bCs/>
-          <w:color w:val="000000" w:themeColor="text1"/>
-        </w:rPr>
-      </w:pPr>
-      <w:r>
-        <w:rPr>
-          <w:rFonts w:ascii="Times New Roman" w:eastAsia="Times New Roman" w:hAnsi="Times New Roman" w:cs="Times New Roman"/>
-          <w:b/>
-          <w:bCs/>
-          <w:color w:val="000000" w:themeColor="text1"/>
-        </w:rPr>
-        <w:t>C</w:t>
-      </w:r>
-      <w:r>
-        <w:rPr>
-          <w:rFonts w:ascii="Times New Roman" w:eastAsia="Times New Roman" w:hAnsi="Times New Roman" w:cs="Times New Roman"/>
-          <w:b/>
-          <w:bCs/>
-          <w:color w:val="000000" w:themeColor="text1"/>
-        </w:rPr>
-        <w:t>2</w:t>
+          <w:color w:val="000000" w:themeColor="text1"/>
+        </w:rPr>
+      </w:pPr>
+    </w:p>
+    <w:p>
+      <w:pPr>
+        <w:shd w:val="clear" w:color="auto" w:fill="FFFFFF"/>
+        <w:spacing w:line="480" w:lineRule="auto"/>
+        <w:rPr>
+          <w:rFonts w:ascii="Times New Roman" w:eastAsia="Times New Roman" w:hAnsi="Times New Roman" w:cs="Times New Roman"/>
+          <w:color w:val="000000" w:themeColor="text1"/>
+        </w:rPr>
+      </w:pPr>
+    </w:p>
+    <w:p>
+      <w:pPr>
+        <w:shd w:val="clear" w:color="auto" w:fill="FFFFFF"/>
+        <w:spacing w:line="480" w:lineRule="auto"/>
+        <w:rPr>
+          <w:rFonts w:ascii="Times New Roman" w:eastAsia="Times New Roman" w:hAnsi="Times New Roman" w:cs="Times New Roman"/>
+          <w:color w:val="000000" w:themeColor="text1"/>
+        </w:rPr>
+      </w:pPr>
+    </w:p>
+    <w:p>
+      <w:pPr>
+        <w:shd w:val="clear" w:color="auto" w:fill="FFFFFF"/>
+        <w:spacing w:line="480" w:lineRule="auto"/>
+        <w:rPr>
+          <w:rFonts w:ascii="Times New Roman" w:eastAsia="Times New Roman" w:hAnsi="Times New Roman" w:cs="Times New Roman"/>
+          <w:b/>
+          <w:bCs/>
+          <w:color w:val="000000" w:themeColor="text1"/>
+        </w:rPr>
+      </w:pPr>
+      <w:r>
+        <w:rPr>
+          <w:rFonts w:ascii="Times New Roman" w:eastAsia="Times New Roman" w:hAnsi="Times New Roman" w:cs="Times New Roman"/>
+          <w:b/>
+          <w:bCs/>
+          <w:color w:val="000000" w:themeColor="text1"/>
+        </w:rPr>
+        <w:lastRenderedPageBreak/>
+        <w:t>D1</w:t>
       </w:r>
       <w:r>
         <w:rPr>
@@ -1769,447 +1461,302 @@
           <w:bCs/>
           <w:color w:val="000000" w:themeColor="text1"/>
         </w:rPr>
-        <w:t>STANDARDIZATION OF DATASET VARIABLES</w:t>
+        <w:t>PRINCIPLE COMPONENTS</w:t>
       </w:r>
     </w:p>
     <w:p>
       <w:pPr>
         <w:shd w:val="clear" w:color="auto" w:fill="FFFFFF"/>
         <w:spacing w:line="480" w:lineRule="auto"/>
-        <w:ind w:firstLine="720"/>
-        <w:rPr>
-          <w:rFonts w:ascii="Times New Roman" w:eastAsia="Times New Roman" w:hAnsi="Times New Roman" w:cs="Times New Roman"/>
-          <w:color w:val="000000" w:themeColor="text1"/>
-        </w:rPr>
-      </w:pPr>
-      <w:r>
-        <w:rPr>
-          <w:rFonts w:ascii="Times New Roman" w:eastAsia="Times New Roman" w:hAnsi="Times New Roman" w:cs="Times New Roman"/>
-          <w:color w:val="000000" w:themeColor="text1"/>
-        </w:rPr>
-        <w:t xml:space="preserve">The data were standardized using the </w:t>
-      </w:r>
+        <w:rPr>
+          <w:rFonts w:ascii="Times New Roman" w:eastAsia="Times New Roman" w:hAnsi="Times New Roman" w:cs="Times New Roman"/>
+          <w:color w:val="000000" w:themeColor="text1"/>
+        </w:rPr>
+      </w:pPr>
+      <w:r>
+        <w:rPr>
+          <w:rFonts w:ascii="Times New Roman" w:eastAsia="Times New Roman" w:hAnsi="Times New Roman" w:cs="Times New Roman"/>
+          <w:color w:val="000000" w:themeColor="text1"/>
+        </w:rPr>
+        <w:tab/>
+      </w:r>
+      <w:r>
+        <w:rPr>
+          <w:rFonts w:ascii="Times New Roman" w:eastAsia="Times New Roman" w:hAnsi="Times New Roman" w:cs="Times New Roman"/>
+          <w:color w:val="000000" w:themeColor="text1"/>
+        </w:rPr>
+        <w:t xml:space="preserve">The </w:t>
+      </w:r>
+      <w:r>
+        <w:rPr>
+          <w:rFonts w:ascii="Times New Roman" w:eastAsia="Times New Roman" w:hAnsi="Times New Roman" w:cs="Times New Roman"/>
+          <w:color w:val="000000" w:themeColor="text1"/>
+        </w:rPr>
+        <w:t>loadings matrix for the principal components is provided below.</w:t>
+      </w:r>
+    </w:p>
+    <w:p>
+      <w:pPr>
+        <w:pStyle w:val="HTMLPreformatted"/>
+      </w:pPr>
+      <w:r>
+        <w:t xml:space="preserve">                         PC1       PC2       PC3       PC4       PC5                                                                           </w:t>
+      </w:r>
+    </w:p>
+    <w:p>
+      <w:pPr>
+        <w:pStyle w:val="HTMLPreformatted"/>
+      </w:pPr>
+      <w:r>
+        <w:t>Lat                -0.</w:t>
+      </w:r>
+      <w:proofErr w:type="gramStart"/>
+      <w:r>
+        <w:t>023929  0.699473</w:t>
+      </w:r>
+      <w:proofErr w:type="gramEnd"/>
+      <w:r>
+        <w:t xml:space="preserve"> -0.122083  0.024641 -0.034349                                                                             </w:t>
+      </w:r>
+    </w:p>
+    <w:p>
+      <w:pPr>
+        <w:pStyle w:val="HTMLPreformatted"/>
+      </w:pPr>
       <w:proofErr w:type="spellStart"/>
+      <w:r>
+        <w:t>Lng</w:t>
+      </w:r>
+      <w:proofErr w:type="spellEnd"/>
+      <w:r>
+        <w:t xml:space="preserve">                 0.007948 -0.</w:t>
+      </w:r>
       <w:proofErr w:type="gramStart"/>
       <w:r>
-        <w:rPr>
-          <w:rFonts w:ascii="Times New Roman" w:eastAsia="Times New Roman" w:hAnsi="Times New Roman" w:cs="Times New Roman"/>
-          <w:color w:val="000000" w:themeColor="text1"/>
-        </w:rPr>
-        <w:t>StandardScaler</w:t>
+        <w:t>706476  0.003629</w:t>
+      </w:r>
+      <w:proofErr w:type="gramEnd"/>
+      <w:r>
+        <w:t xml:space="preserve">  0.072063  0.030741                                                                             </w:t>
+      </w:r>
+    </w:p>
+    <w:p>
+      <w:pPr>
+        <w:pStyle w:val="HTMLPreformatted"/>
+      </w:pPr>
+      <w:r>
+        <w:t xml:space="preserve">Income              </w:t>
+      </w:r>
+      <w:proofErr w:type="gramStart"/>
+      <w:r>
+        <w:t>0.003751  0.072029</w:t>
+      </w:r>
+      <w:proofErr w:type="gramEnd"/>
+      <w:r>
+        <w:t xml:space="preserve">  0.330376  0.904620  0.257294                                                                             </w:t>
+      </w:r>
+    </w:p>
+    <w:p>
+      <w:pPr>
+        <w:pStyle w:val="HTMLPreformatted"/>
+      </w:pPr>
+      <w:proofErr w:type="spellStart"/>
+      <w:r>
+        <w:t>Outage_sec_</w:t>
+      </w:r>
+      <w:proofErr w:type="gramStart"/>
+      <w:r>
+        <w:t>perweek</w:t>
       </w:r>
       <w:proofErr w:type="spellEnd"/>
       <w:r>
-        <w:rPr>
-          <w:rFonts w:ascii="Times New Roman" w:eastAsia="Times New Roman" w:hAnsi="Times New Roman" w:cs="Times New Roman"/>
-          <w:color w:val="000000" w:themeColor="text1"/>
-        </w:rPr>
-        <w:t>(</w:t>
+        <w:t xml:space="preserve">  0.005784</w:t>
       </w:r>
       <w:proofErr w:type="gramEnd"/>
       <w:r>
-        <w:rPr>
-          <w:rFonts w:ascii="Times New Roman" w:eastAsia="Times New Roman" w:hAnsi="Times New Roman" w:cs="Times New Roman"/>
-          <w:color w:val="000000" w:themeColor="text1"/>
-        </w:rPr>
-        <w:t>) function from the sci-kit learn library in python (</w:t>
-      </w:r>
+        <w:t xml:space="preserve"> -0.026424 -0.687545  0.045709  0.721765                                                                             </w:t>
+      </w:r>
+    </w:p>
+    <w:p>
+      <w:pPr>
+        <w:pStyle w:val="HTMLPreformatted"/>
+      </w:pPr>
+      <w:r>
+        <w:t xml:space="preserve">Tenure              </w:t>
+      </w:r>
+      <w:proofErr w:type="gramStart"/>
+      <w:r>
+        <w:t>0.705612  0.020180</w:t>
+      </w:r>
+      <w:proofErr w:type="gramEnd"/>
+      <w:r>
+        <w:t xml:space="preserve">  0.038144 -0.028709  0.034436                                                                             </w:t>
+      </w:r>
+    </w:p>
+    <w:p>
+      <w:pPr>
+        <w:pStyle w:val="HTMLPreformatted"/>
+      </w:pPr>
       <w:proofErr w:type="spellStart"/>
       <w:r>
-        <w:rPr>
-          <w:rFonts w:ascii="Times New Roman" w:eastAsia="Times New Roman" w:hAnsi="Times New Roman" w:cs="Times New Roman"/>
-          <w:color w:val="000000" w:themeColor="text1"/>
-        </w:rPr>
-        <w:t>Pedregosa</w:t>
+        <w:t>MonthlyCharge</w:t>
       </w:r>
       <w:proofErr w:type="spellEnd"/>
       <w:r>
-        <w:rPr>
-          <w:rFonts w:ascii="Times New Roman" w:eastAsia="Times New Roman" w:hAnsi="Times New Roman" w:cs="Times New Roman"/>
-          <w:color w:val="000000" w:themeColor="text1"/>
-        </w:rPr>
-        <w:t xml:space="preserve"> et. al 2011). This function scales features so that they will have a Gaussian normal distribution with a mean of zero and a standard deviation of 1. </w:t>
-      </w:r>
-      <w:r>
-        <w:rPr>
-          <w:rFonts w:ascii="Times New Roman" w:eastAsia="Times New Roman" w:hAnsi="Times New Roman" w:cs="Times New Roman"/>
-          <w:color w:val="000000" w:themeColor="text1"/>
-        </w:rPr>
-        <w:t xml:space="preserve">Scaling the data is important for PCA so that variables with larger numerical values do not dominate the analysis or appear as more important than variables with smaller values. </w:t>
-      </w:r>
-      <w:r>
-        <w:rPr>
-          <w:rFonts w:ascii="Times New Roman" w:eastAsia="Times New Roman" w:hAnsi="Times New Roman" w:cs="Times New Roman"/>
-          <w:color w:val="000000" w:themeColor="text1"/>
-        </w:rPr>
-        <w:t>The prepared dataset used for PCA is attached (churn_processed_T2.csv).</w:t>
-      </w:r>
-      <w:r>
-        <w:rPr>
-          <w:rFonts w:ascii="Times New Roman" w:eastAsia="Times New Roman" w:hAnsi="Times New Roman" w:cs="Times New Roman"/>
-          <w:color w:val="000000" w:themeColor="text1"/>
-        </w:rPr>
-        <w:t xml:space="preserve"> A summary of the scaled dataset is provided below. </w:t>
+        <w:t xml:space="preserve">       0.040770 -0.071391 -0.</w:t>
+      </w:r>
+      <w:proofErr w:type="gramStart"/>
+      <w:r>
+        <w:t>633843  0.415871</w:t>
+      </w:r>
+      <w:proofErr w:type="gramEnd"/>
+      <w:r>
+        <w:t xml:space="preserve"> -0.639926                                                                             </w:t>
       </w:r>
     </w:p>
     <w:p>
       <w:pPr>
         <w:pStyle w:val="HTMLPreformatted"/>
       </w:pPr>
-      <w:r>
-        <w:t xml:space="preserve">                Lat           </w:t>
-      </w:r>
       <w:proofErr w:type="spellStart"/>
       <w:r>
+        <w:t>Bandwidth_GB_Year</w:t>
+      </w:r>
+      <w:proofErr w:type="spellEnd"/>
+      <w:r>
+        <w:t xml:space="preserve">   </w:t>
+      </w:r>
+      <w:proofErr w:type="gramStart"/>
+      <w:r>
+        <w:t>0.706941  0.015428</w:t>
+      </w:r>
+      <w:proofErr w:type="gramEnd"/>
+      <w:r>
+        <w:t xml:space="preserve"> -0.001818 -0.000478 -0.006245                                                                             </w:t>
+      </w:r>
+    </w:p>
+    <w:p>
+      <w:pPr>
+        <w:pStyle w:val="HTMLPreformatted"/>
+      </w:pPr>
+      <w:r>
+        <w:t xml:space="preserve">                                                                                                                                                 </w:t>
+      </w:r>
+    </w:p>
+    <w:p>
+      <w:pPr>
+        <w:pStyle w:val="HTMLPreformatted"/>
+      </w:pPr>
+      <w:r>
+        <w:t xml:space="preserve">                         PC6       PC7                                                                                                           </w:t>
+      </w:r>
+    </w:p>
+    <w:p>
+      <w:pPr>
+        <w:pStyle w:val="HTMLPreformatted"/>
+      </w:pPr>
+      <w:r>
+        <w:t>Lat                -0.</w:t>
+      </w:r>
+      <w:proofErr w:type="gramStart"/>
+      <w:r>
+        <w:t>702476  0.001028</w:t>
+      </w:r>
+      <w:proofErr w:type="gramEnd"/>
+      <w:r>
+        <w:t xml:space="preserve">                                                                                                           </w:t>
+      </w:r>
+    </w:p>
+    <w:p>
+      <w:pPr>
+        <w:pStyle w:val="HTMLPreformatted"/>
+      </w:pPr>
+      <w:proofErr w:type="spellStart"/>
+      <w:r>
         <w:t>Lng</w:t>
       </w:r>
       <w:proofErr w:type="spellEnd"/>
       <w:r>
-        <w:t xml:space="preserve">        </w:t>
+        <w:t xml:space="preserve">                -0.</w:t>
       </w:r>
       <w:proofErr w:type="gramStart"/>
       <w:r>
-        <w:t xml:space="preserve">Income  </w:t>
-      </w:r>
+        <w:t>703332  0.000755</w:t>
+      </w:r>
+      <w:proofErr w:type="gramEnd"/>
+      <w:r>
+        <w:t xml:space="preserve">                                                                                                           </w:t>
+      </w:r>
+    </w:p>
+    <w:p>
+      <w:pPr>
+        <w:pStyle w:val="HTMLPreformatted"/>
+      </w:pPr>
+      <w:r>
+        <w:t xml:space="preserve">Income              0.033327 -0.001254                                                                                                           </w:t>
+      </w:r>
+    </w:p>
+    <w:p>
+      <w:pPr>
+        <w:pStyle w:val="HTMLPreformatted"/>
+      </w:pPr>
       <w:proofErr w:type="spellStart"/>
       <w:r>
-        <w:t>Outage</w:t>
+        <w:t>Outage_sec_</w:t>
+      </w:r>
+      <w:proofErr w:type="gramStart"/>
+      <w:r>
+        <w:t>perweek</w:t>
+      </w:r>
+      <w:proofErr w:type="spellEnd"/>
+      <w:r>
+        <w:t xml:space="preserve">  0.059290</w:t>
       </w:r>
       <w:proofErr w:type="gramEnd"/>
       <w:r>
-        <w:t>_sec_perweek</w:t>
+        <w:t xml:space="preserve">  0.000025                                                                                                           </w:t>
+      </w:r>
+    </w:p>
+    <w:p>
+      <w:pPr>
+        <w:pStyle w:val="HTMLPreformatted"/>
+      </w:pPr>
+      <w:r>
+        <w:t xml:space="preserve">Tenure             -0.014295 -0.705716                                                                                                           </w:t>
+      </w:r>
+    </w:p>
+    <w:p>
+      <w:pPr>
+        <w:pStyle w:val="HTMLPreformatted"/>
+      </w:pPr>
+      <w:proofErr w:type="spellStart"/>
+      <w:r>
+        <w:t>MonthlyCharge</w:t>
       </w:r>
       <w:proofErr w:type="spellEnd"/>
       <w:r>
-        <w:t xml:space="preserve">                                                                             </w:t>
+        <w:t xml:space="preserve">       0.083492 -0.045372                                                                                                           </w:t>
       </w:r>
     </w:p>
     <w:p>
       <w:pPr>
         <w:pStyle w:val="HTMLPreformatted"/>
       </w:pPr>
+      <w:proofErr w:type="spellStart"/>
+      <w:r>
+        <w:t>Bandwidth_GB_</w:t>
+      </w:r>
       <w:proofErr w:type="gramStart"/>
       <w:r>
-        <w:t>count  1</w:t>
+        <w:t>Year</w:t>
+      </w:r>
+      <w:proofErr w:type="spellEnd"/>
+      <w:r>
+        <w:t xml:space="preserve">  -</w:t>
       </w:r>
       <w:proofErr w:type="gramEnd"/>
       <w:r>
-        <w:t xml:space="preserve">.000000e+04  </w:t>
-      </w:r>
-      <w:proofErr w:type="spellStart"/>
-      <w:r>
-        <w:t>1.000000e+04</w:t>
-      </w:r>
-      <w:proofErr w:type="spellEnd"/>
-      <w:r>
-        <w:t xml:space="preserve">  </w:t>
-      </w:r>
-      <w:proofErr w:type="spellStart"/>
-      <w:r>
-        <w:t>1.000000e+04</w:t>
-      </w:r>
-      <w:proofErr w:type="spellEnd"/>
-      <w:r>
-        <w:t xml:space="preserve">        </w:t>
-      </w:r>
-      <w:proofErr w:type="spellStart"/>
-      <w:r>
-        <w:t>1.000000e+04</w:t>
-      </w:r>
-      <w:proofErr w:type="spellEnd"/>
-      <w:r>
-        <w:t xml:space="preserve">                                                                              </w:t>
-      </w:r>
-    </w:p>
-    <w:p>
-      <w:pPr>
-        <w:pStyle w:val="HTMLPreformatted"/>
-      </w:pPr>
-      <w:r>
-        <w:t>mean   4.526157e-16 -5.998757e-</w:t>
-      </w:r>
-      <w:proofErr w:type="gramStart"/>
-      <w:r>
-        <w:t>16  5.222489e</w:t>
-      </w:r>
-      <w:proofErr w:type="gramEnd"/>
-      <w:r>
-        <w:t xml:space="preserve">-17        9.521273e-17                                                                              </w:t>
-      </w:r>
-    </w:p>
-    <w:p>
-      <w:pPr>
-        <w:pStyle w:val="HTMLPreformatted"/>
-      </w:pPr>
-      <w:r>
-        <w:t>std    1.000050e+</w:t>
-      </w:r>
-      <w:proofErr w:type="gramStart"/>
-      <w:r>
-        <w:t xml:space="preserve">00  </w:t>
-      </w:r>
-      <w:proofErr w:type="spellStart"/>
-      <w:r>
-        <w:t>1</w:t>
-      </w:r>
-      <w:proofErr w:type="gramEnd"/>
-      <w:r>
-        <w:t>.000050e+00</w:t>
-      </w:r>
-      <w:proofErr w:type="spellEnd"/>
-      <w:r>
-        <w:t xml:space="preserve">  </w:t>
-      </w:r>
-      <w:proofErr w:type="spellStart"/>
-      <w:r>
-        <w:t>1.000050e+00</w:t>
-      </w:r>
-      <w:proofErr w:type="spellEnd"/>
-      <w:r>
-        <w:t xml:space="preserve">        </w:t>
-      </w:r>
-      <w:proofErr w:type="spellStart"/>
-      <w:r>
-        <w:t>1.000050e+00</w:t>
-      </w:r>
-      <w:proofErr w:type="spellEnd"/>
-      <w:r>
-        <w:t xml:space="preserve">                                                                              </w:t>
-      </w:r>
-    </w:p>
-    <w:p>
-      <w:pPr>
-        <w:pStyle w:val="HTMLPreformatted"/>
-      </w:pPr>
-      <w:r>
-        <w:t xml:space="preserve">min   -3.823984e+00 -5.338407e+00 -1.399303e+00       -3.327464e+00                                                                              </w:t>
-      </w:r>
-    </w:p>
-    <w:p>
-      <w:pPr>
-        <w:pStyle w:val="HTMLPreformatted"/>
-      </w:pPr>
-      <w:r>
-        <w:t xml:space="preserve">25%   -6.282263e-01 -4.157121e-01 -7.299042e-01       -6.665728e-01                                                                              </w:t>
-      </w:r>
-    </w:p>
-    <w:p>
-      <w:pPr>
-        <w:pStyle w:val="HTMLPreformatted"/>
-      </w:pPr>
-      <w:r>
-        <w:t>50%    1.173845e-</w:t>
-      </w:r>
-      <w:proofErr w:type="gramStart"/>
-      <w:r>
-        <w:t>01  1.889583e</w:t>
-      </w:r>
-      <w:proofErr w:type="gramEnd"/>
-      <w:r>
-        <w:t xml:space="preserve">-01 -2.353430e-01        5.615783e-03                                                                              </w:t>
-      </w:r>
-    </w:p>
-    <w:p>
-      <w:pPr>
-        <w:pStyle w:val="HTMLPreformatted"/>
-      </w:pPr>
-      <w:r>
-        <w:t>75%    6.160141e-</w:t>
-      </w:r>
-      <w:proofErr w:type="gramStart"/>
-      <w:r>
-        <w:t>01  7.056100e</w:t>
-      </w:r>
-      <w:proofErr w:type="gramEnd"/>
-      <w:r>
-        <w:t xml:space="preserve">-01  4.765941e-01        6.611971e-01                                                                              </w:t>
-      </w:r>
-    </w:p>
-    <w:p>
-      <w:pPr>
-        <w:pStyle w:val="HTMLPreformatted"/>
-      </w:pPr>
-      <w:r>
-        <w:t>max    5.863971e+</w:t>
-      </w:r>
-      <w:proofErr w:type="gramStart"/>
-      <w:r>
-        <w:t>00  1</w:t>
-      </w:r>
-      <w:proofErr w:type="gramEnd"/>
-      <w:r>
-        <w:t xml:space="preserve">.657146e+00  7.769694e+00        3.765413e+00                                                                              </w:t>
-      </w:r>
-    </w:p>
-    <w:p>
-      <w:pPr>
-        <w:pStyle w:val="HTMLPreformatted"/>
-      </w:pPr>
-      <w:r>
-        <w:t xml:space="preserve">                                                                                                                                                 </w:t>
-      </w:r>
-    </w:p>
-    <w:p>
-      <w:pPr>
-        <w:pStyle w:val="HTMLPreformatted"/>
-      </w:pPr>
-      <w:r>
-        <w:t xml:space="preserve">             </w:t>
-      </w:r>
-      <w:proofErr w:type="gramStart"/>
-      <w:r>
-        <w:t xml:space="preserve">Tenure  </w:t>
-      </w:r>
-      <w:proofErr w:type="spellStart"/>
-      <w:r>
-        <w:t>MonthlyCharge</w:t>
-      </w:r>
-      <w:proofErr w:type="spellEnd"/>
-      <w:proofErr w:type="gramEnd"/>
-      <w:r>
-        <w:t xml:space="preserve">  </w:t>
-      </w:r>
-      <w:proofErr w:type="spellStart"/>
-      <w:r>
-        <w:t>Bandwidth_GB_Year</w:t>
-      </w:r>
-      <w:proofErr w:type="spellEnd"/>
-      <w:r>
-        <w:t xml:space="preserve">                                                                                            </w:t>
-      </w:r>
-    </w:p>
-    <w:p>
-      <w:pPr>
-        <w:pStyle w:val="HTMLPreformatted"/>
-      </w:pPr>
-      <w:proofErr w:type="gramStart"/>
-      <w:r>
-        <w:t>count  1</w:t>
-      </w:r>
-      <w:proofErr w:type="gramEnd"/>
-      <w:r>
-        <w:t xml:space="preserve">.000000e+04   </w:t>
-      </w:r>
-      <w:proofErr w:type="spellStart"/>
-      <w:r>
-        <w:t>1.000000e+04</w:t>
-      </w:r>
-      <w:proofErr w:type="spellEnd"/>
-      <w:r>
-        <w:t xml:space="preserve">       </w:t>
-      </w:r>
-      <w:proofErr w:type="spellStart"/>
-      <w:r>
-        <w:t>1.000000e+04</w:t>
-      </w:r>
-      <w:proofErr w:type="spellEnd"/>
-      <w:r>
-        <w:t xml:space="preserve">                                                                                            </w:t>
-      </w:r>
-    </w:p>
-    <w:p>
-      <w:pPr>
-        <w:pStyle w:val="HTMLPreformatted"/>
-      </w:pPr>
-      <w:r>
-        <w:t>mean   2.273737e-</w:t>
-      </w:r>
-      <w:proofErr w:type="gramStart"/>
-      <w:r>
-        <w:t>17  -</w:t>
-      </w:r>
-      <w:proofErr w:type="gramEnd"/>
-      <w:r>
-        <w:t xml:space="preserve">2.529532e-16       9.094947e-17                                                                                            </w:t>
-      </w:r>
-    </w:p>
-    <w:p>
-      <w:pPr>
-        <w:pStyle w:val="HTMLPreformatted"/>
-      </w:pPr>
-      <w:r>
-        <w:t xml:space="preserve">std    1.000050e+00   </w:t>
-      </w:r>
-      <w:proofErr w:type="spellStart"/>
-      <w:r>
-        <w:t>1.000050e+00</w:t>
-      </w:r>
-      <w:proofErr w:type="spellEnd"/>
-      <w:r>
-        <w:t xml:space="preserve">       </w:t>
-      </w:r>
-      <w:proofErr w:type="spellStart"/>
-      <w:r>
-        <w:t>1.000050e+00</w:t>
-      </w:r>
-      <w:proofErr w:type="spellEnd"/>
-      <w:r>
-        <w:t xml:space="preserve">                                                                                            </w:t>
-      </w:r>
-    </w:p>
-    <w:p>
-      <w:pPr>
-        <w:pStyle w:val="HTMLPreformatted"/>
-      </w:pPr>
-      <w:r>
-        <w:t>min   -1.267917e+</w:t>
-      </w:r>
-      <w:proofErr w:type="gramStart"/>
-      <w:r>
-        <w:t>00  -</w:t>
-      </w:r>
-      <w:proofErr w:type="gramEnd"/>
-      <w:r>
-        <w:t xml:space="preserve">2.157520e+00      -1.481263e+00                                                                                            </w:t>
-      </w:r>
-    </w:p>
-    <w:p>
-      <w:pPr>
-        <w:pStyle w:val="HTMLPreformatted"/>
-      </w:pPr>
-      <w:r>
-        <w:t>25%   -1.006306e+</w:t>
-      </w:r>
-      <w:proofErr w:type="gramStart"/>
-      <w:r>
-        <w:t>00  -</w:t>
-      </w:r>
-      <w:proofErr w:type="gramEnd"/>
-      <w:r>
-        <w:t xml:space="preserve">7.602435e-01      -9.865847e-01                                                                                            </w:t>
-      </w:r>
-    </w:p>
-    <w:p>
-      <w:pPr>
-        <w:pStyle w:val="HTMLPreformatted"/>
-      </w:pPr>
-      <w:r>
-        <w:t>50%    3.420043e-</w:t>
-      </w:r>
-      <w:proofErr w:type="gramStart"/>
-      <w:r>
-        <w:t>02  -</w:t>
-      </w:r>
-      <w:proofErr w:type="gramEnd"/>
-      <w:r>
-        <w:t xml:space="preserve">1.197020e-01      -5.162246e-02                                                                                            </w:t>
-      </w:r>
-    </w:p>
-    <w:p>
-      <w:pPr>
-        <w:pStyle w:val="HTMLPreformatted"/>
-      </w:pPr>
-      <w:r>
-        <w:t xml:space="preserve">75%    1.019358e+00   6.546178e-01       1.003942e+00                                                                                            </w:t>
-      </w:r>
-    </w:p>
-    <w:p>
-      <w:pPr>
-        <w:pStyle w:val="HTMLPreformatted"/>
-      </w:pPr>
-      <w:r>
-        <w:lastRenderedPageBreak/>
-        <w:t xml:space="preserve">max    1.417195e+00   2.737145e+00       1.723716e+00 </w:t>
+        <w:t xml:space="preserve">0.007080  0.707038 </w:t>
       </w:r>
     </w:p>
     <w:p>
@@ -2240,7 +1787,7 @@
           <w:bCs/>
           <w:color w:val="000000" w:themeColor="text1"/>
         </w:rPr>
-        <w:t>D1</w:t>
+        <w:t>D2</w:t>
       </w:r>
       <w:r>
         <w:rPr>
@@ -2258,12 +1805,11 @@
           <w:bCs/>
           <w:color w:val="000000" w:themeColor="text1"/>
         </w:rPr>
-        <w:t>PRINCIPLE COMPONENTS</w:t>
-      </w:r>
-    </w:p>
-    <w:p>
-      <w:pPr>
-        <w:shd w:val="clear" w:color="auto" w:fill="FFFFFF"/>
+        <w:t>IDENTIFICATION OF THE TOTAL NUMBER OF COMPONENTS</w:t>
+      </w:r>
+    </w:p>
+    <w:p>
+      <w:pPr>
         <w:spacing w:line="480" w:lineRule="auto"/>
         <w:rPr>
           <w:rFonts w:ascii="Times New Roman" w:eastAsia="Times New Roman" w:hAnsi="Times New Roman" w:cs="Times New Roman"/>
@@ -2282,368 +1828,8 @@
           <w:rFonts w:ascii="Times New Roman" w:eastAsia="Times New Roman" w:hAnsi="Times New Roman" w:cs="Times New Roman"/>
           <w:color w:val="000000" w:themeColor="text1"/>
         </w:rPr>
-        <w:t xml:space="preserve">The </w:t>
-      </w:r>
-      <w:r>
-        <w:rPr>
-          <w:rFonts w:ascii="Times New Roman" w:eastAsia="Times New Roman" w:hAnsi="Times New Roman" w:cs="Times New Roman"/>
-          <w:color w:val="000000" w:themeColor="text1"/>
-        </w:rPr>
-        <w:t>loadings matrix for the principal components is provided below.</w:t>
-      </w:r>
-    </w:p>
-    <w:p>
-      <w:pPr>
-        <w:pStyle w:val="HTMLPreformatted"/>
-      </w:pPr>
-      <w:r>
-        <w:t xml:space="preserve">                         PC1       PC2       PC3       PC4       PC</w:t>
-      </w:r>
-      <w:proofErr w:type="gramStart"/>
-      <w:r>
-        <w:t>5  \</w:t>
-      </w:r>
-      <w:proofErr w:type="gramEnd"/>
-      <w:r>
-        <w:t xml:space="preserve">                                                                          </w:t>
-      </w:r>
-    </w:p>
-    <w:p>
-      <w:pPr>
-        <w:pStyle w:val="HTMLPreformatted"/>
-      </w:pPr>
-      <w:r>
-        <w:t>Lat                -0.</w:t>
-      </w:r>
-      <w:proofErr w:type="gramStart"/>
-      <w:r>
-        <w:t>023929  0.699473</w:t>
-      </w:r>
-      <w:proofErr w:type="gramEnd"/>
-      <w:r>
-        <w:t xml:space="preserve"> -0.122083  0.024641 -0.034349                                                                             </w:t>
-      </w:r>
-    </w:p>
-    <w:p>
-      <w:pPr>
-        <w:pStyle w:val="HTMLPreformatted"/>
-      </w:pPr>
-      <w:proofErr w:type="spellStart"/>
-      <w:r>
-        <w:t>Lng</w:t>
-      </w:r>
-      <w:proofErr w:type="spellEnd"/>
-      <w:r>
-        <w:t xml:space="preserve">                 0.007948 -0.</w:t>
-      </w:r>
-      <w:proofErr w:type="gramStart"/>
-      <w:r>
-        <w:t>706476  0.003629</w:t>
-      </w:r>
-      <w:proofErr w:type="gramEnd"/>
-      <w:r>
-        <w:t xml:space="preserve">  0.072063  0.030741                                                                             </w:t>
-      </w:r>
-    </w:p>
-    <w:p>
-      <w:pPr>
-        <w:pStyle w:val="HTMLPreformatted"/>
-      </w:pPr>
-      <w:r>
-        <w:t xml:space="preserve">Income              </w:t>
-      </w:r>
-      <w:proofErr w:type="gramStart"/>
-      <w:r>
-        <w:t>0.003751  0.072029</w:t>
-      </w:r>
-      <w:proofErr w:type="gramEnd"/>
-      <w:r>
-        <w:t xml:space="preserve">  0.330376  0.904620  0.257294                                                                             </w:t>
-      </w:r>
-    </w:p>
-    <w:p>
-      <w:pPr>
-        <w:pStyle w:val="HTMLPreformatted"/>
-      </w:pPr>
-      <w:proofErr w:type="spellStart"/>
-      <w:r>
-        <w:t>Outage_sec_</w:t>
-      </w:r>
-      <w:proofErr w:type="gramStart"/>
-      <w:r>
-        <w:t>perweek</w:t>
-      </w:r>
-      <w:proofErr w:type="spellEnd"/>
-      <w:r>
-        <w:t xml:space="preserve">  0.005784</w:t>
-      </w:r>
-      <w:proofErr w:type="gramEnd"/>
-      <w:r>
-        <w:t xml:space="preserve"> -0.026424 -0.687545  0.045709  0.721765                                                                             </w:t>
-      </w:r>
-    </w:p>
-    <w:p>
-      <w:pPr>
-        <w:pStyle w:val="HTMLPreformatted"/>
-      </w:pPr>
-      <w:r>
-        <w:t xml:space="preserve">Tenure              </w:t>
-      </w:r>
-      <w:proofErr w:type="gramStart"/>
-      <w:r>
-        <w:t>0.705612  0.020180</w:t>
-      </w:r>
-      <w:proofErr w:type="gramEnd"/>
-      <w:r>
-        <w:t xml:space="preserve">  0.038144 -0.028709  0.034436                                                                             </w:t>
-      </w:r>
-    </w:p>
-    <w:p>
-      <w:pPr>
-        <w:pStyle w:val="HTMLPreformatted"/>
-      </w:pPr>
-      <w:proofErr w:type="spellStart"/>
-      <w:r>
-        <w:t>MonthlyCharge</w:t>
-      </w:r>
-      <w:proofErr w:type="spellEnd"/>
-      <w:r>
-        <w:t xml:space="preserve">       0.040770 -0.071391 -0.</w:t>
-      </w:r>
-      <w:proofErr w:type="gramStart"/>
-      <w:r>
-        <w:t>633843  0.415871</w:t>
-      </w:r>
-      <w:proofErr w:type="gramEnd"/>
-      <w:r>
-        <w:t xml:space="preserve"> -0.639926                                                                             </w:t>
-      </w:r>
-    </w:p>
-    <w:p>
-      <w:pPr>
-        <w:pStyle w:val="HTMLPreformatted"/>
-      </w:pPr>
-      <w:proofErr w:type="spellStart"/>
-      <w:r>
-        <w:t>Bandwidth_GB_Year</w:t>
-      </w:r>
-      <w:proofErr w:type="spellEnd"/>
-      <w:r>
-        <w:t xml:space="preserve">   </w:t>
-      </w:r>
-      <w:proofErr w:type="gramStart"/>
-      <w:r>
-        <w:t>0.706941  0.015428</w:t>
-      </w:r>
-      <w:proofErr w:type="gramEnd"/>
-      <w:r>
-        <w:t xml:space="preserve"> -0.001818 -0.000478 -0.006245                                                                             </w:t>
-      </w:r>
-    </w:p>
-    <w:p>
-      <w:pPr>
-        <w:pStyle w:val="HTMLPreformatted"/>
-      </w:pPr>
-      <w:r>
-        <w:t xml:space="preserve">                                                                                                                                                 </w:t>
-      </w:r>
-    </w:p>
-    <w:p>
-      <w:pPr>
-        <w:pStyle w:val="HTMLPreformatted"/>
-      </w:pPr>
-      <w:r>
-        <w:t xml:space="preserve">                         PC6       PC7                                                                                                           </w:t>
-      </w:r>
-    </w:p>
-    <w:p>
-      <w:pPr>
-        <w:pStyle w:val="HTMLPreformatted"/>
-      </w:pPr>
-      <w:r>
-        <w:t>Lat                -0.</w:t>
-      </w:r>
-      <w:proofErr w:type="gramStart"/>
-      <w:r>
-        <w:t>702476  0.001028</w:t>
-      </w:r>
-      <w:proofErr w:type="gramEnd"/>
-      <w:r>
-        <w:t xml:space="preserve">                                                                                                           </w:t>
-      </w:r>
-    </w:p>
-    <w:p>
-      <w:pPr>
-        <w:pStyle w:val="HTMLPreformatted"/>
-      </w:pPr>
-      <w:proofErr w:type="spellStart"/>
-      <w:r>
-        <w:t>Lng</w:t>
-      </w:r>
-      <w:proofErr w:type="spellEnd"/>
-      <w:r>
-        <w:t xml:space="preserve">                -0.</w:t>
-      </w:r>
-      <w:proofErr w:type="gramStart"/>
-      <w:r>
-        <w:t>703332  0.000755</w:t>
-      </w:r>
-      <w:proofErr w:type="gramEnd"/>
-      <w:r>
-        <w:t xml:space="preserve">                                                                                                           </w:t>
-      </w:r>
-    </w:p>
-    <w:p>
-      <w:pPr>
-        <w:pStyle w:val="HTMLPreformatted"/>
-      </w:pPr>
-      <w:r>
-        <w:t xml:space="preserve">Income              0.033327 -0.001254                                                                                                           </w:t>
-      </w:r>
-    </w:p>
-    <w:p>
-      <w:pPr>
-        <w:pStyle w:val="HTMLPreformatted"/>
-      </w:pPr>
-      <w:proofErr w:type="spellStart"/>
-      <w:r>
-        <w:t>Outage_sec_</w:t>
-      </w:r>
-      <w:proofErr w:type="gramStart"/>
-      <w:r>
-        <w:t>perweek</w:t>
-      </w:r>
-      <w:proofErr w:type="spellEnd"/>
-      <w:r>
-        <w:t xml:space="preserve">  0.059290</w:t>
-      </w:r>
-      <w:proofErr w:type="gramEnd"/>
-      <w:r>
-        <w:t xml:space="preserve">  0.000025                                                                                                           </w:t>
-      </w:r>
-    </w:p>
-    <w:p>
-      <w:pPr>
-        <w:pStyle w:val="HTMLPreformatted"/>
-      </w:pPr>
-      <w:r>
-        <w:t xml:space="preserve">Tenure             -0.014295 -0.705716                                                                                                           </w:t>
-      </w:r>
-    </w:p>
-    <w:p>
-      <w:pPr>
-        <w:pStyle w:val="HTMLPreformatted"/>
-      </w:pPr>
-      <w:proofErr w:type="spellStart"/>
-      <w:r>
-        <w:t>MonthlyCharge</w:t>
-      </w:r>
-      <w:proofErr w:type="spellEnd"/>
-      <w:r>
-        <w:t xml:space="preserve">       0.083492 -0.045372                                                                                                           </w:t>
-      </w:r>
-    </w:p>
-    <w:p>
-      <w:pPr>
-        <w:pStyle w:val="HTMLPreformatted"/>
-      </w:pPr>
-      <w:proofErr w:type="spellStart"/>
-      <w:r>
-        <w:t>Bandwidth_GB_</w:t>
-      </w:r>
-      <w:proofErr w:type="gramStart"/>
-      <w:r>
-        <w:t>Year</w:t>
-      </w:r>
-      <w:proofErr w:type="spellEnd"/>
-      <w:r>
-        <w:t xml:space="preserve">  -</w:t>
-      </w:r>
-      <w:proofErr w:type="gramEnd"/>
-      <w:r>
-        <w:t xml:space="preserve">0.007080  0.707038 </w:t>
-      </w:r>
-    </w:p>
-    <w:p>
-      <w:pPr>
-        <w:shd w:val="clear" w:color="auto" w:fill="FFFFFF"/>
-        <w:spacing w:line="480" w:lineRule="auto"/>
-        <w:rPr>
-          <w:rFonts w:ascii="Times New Roman" w:eastAsia="Times New Roman" w:hAnsi="Times New Roman" w:cs="Times New Roman"/>
-          <w:color w:val="000000" w:themeColor="text1"/>
-        </w:rPr>
-      </w:pPr>
-    </w:p>
-    <w:p>
-      <w:pPr>
-        <w:shd w:val="clear" w:color="auto" w:fill="FFFFFF"/>
-        <w:spacing w:line="480" w:lineRule="auto"/>
-        <w:rPr>
-          <w:rFonts w:ascii="Times New Roman" w:eastAsia="Times New Roman" w:hAnsi="Times New Roman" w:cs="Times New Roman"/>
-          <w:b/>
-          <w:bCs/>
-          <w:color w:val="000000" w:themeColor="text1"/>
-        </w:rPr>
-      </w:pPr>
-      <w:r>
-        <w:rPr>
-          <w:rFonts w:ascii="Times New Roman" w:eastAsia="Times New Roman" w:hAnsi="Times New Roman" w:cs="Times New Roman"/>
-          <w:b/>
-          <w:bCs/>
-          <w:color w:val="000000" w:themeColor="text1"/>
-        </w:rPr>
-        <w:t>D2</w:t>
-      </w:r>
-      <w:r>
-        <w:rPr>
-          <w:rFonts w:ascii="Times New Roman" w:eastAsia="Times New Roman" w:hAnsi="Times New Roman" w:cs="Times New Roman"/>
-          <w:b/>
-          <w:bCs/>
-          <w:color w:val="000000" w:themeColor="text1"/>
-        </w:rPr>
-        <w:t xml:space="preserve">. </w:t>
-      </w:r>
-      <w:r>
-        <w:rPr>
-          <w:rFonts w:ascii="Times New Roman" w:eastAsia="Times New Roman" w:hAnsi="Times New Roman" w:cs="Times New Roman"/>
-          <w:b/>
-          <w:bCs/>
-          <w:color w:val="000000" w:themeColor="text1"/>
-        </w:rPr>
-        <w:t>IDENTIFICATION OF THE TOTAL NUMBER OF COMPONENTS</w:t>
-      </w:r>
-    </w:p>
-    <w:p>
-      <w:pPr>
-        <w:spacing w:line="480" w:lineRule="auto"/>
-        <w:rPr>
-          <w:rFonts w:ascii="Times New Roman" w:eastAsia="Times New Roman" w:hAnsi="Times New Roman" w:cs="Times New Roman"/>
-          <w:color w:val="000000" w:themeColor="text1"/>
-        </w:rPr>
-      </w:pPr>
-      <w:r>
-        <w:rPr>
-          <w:rFonts w:ascii="Times New Roman" w:eastAsia="Times New Roman" w:hAnsi="Times New Roman" w:cs="Times New Roman"/>
-          <w:color w:val="000000" w:themeColor="text1"/>
-        </w:rPr>
-        <w:tab/>
-      </w:r>
-      <w:r>
-        <w:rPr>
-          <w:rFonts w:ascii="Times New Roman" w:eastAsia="Times New Roman" w:hAnsi="Times New Roman" w:cs="Times New Roman"/>
-          <w:color w:val="000000" w:themeColor="text1"/>
-        </w:rPr>
         <w:t xml:space="preserve">Based on the Kaiser Criterion (see plot below), the total number of principal components is three. </w:t>
       </w:r>
-    </w:p>
-    <w:p>
-      <w:pPr>
-        <w:spacing w:line="480" w:lineRule="auto"/>
-        <w:rPr>
-          <w:rFonts w:ascii="Times New Roman" w:eastAsia="Times New Roman" w:hAnsi="Times New Roman" w:cs="Times New Roman"/>
-          <w:color w:val="000000" w:themeColor="text1"/>
-        </w:rPr>
-      </w:pPr>
     </w:p>
     <w:p>
       <w:pPr>
@@ -2801,36 +1987,43 @@
     </w:p>
     <w:p>
       <w:pPr>
+        <w:spacing w:line="480" w:lineRule="auto"/>
+        <w:rPr>
+          <w:rFonts w:ascii="Times New Roman" w:eastAsia="Times New Roman" w:hAnsi="Times New Roman" w:cs="Times New Roman"/>
+          <w:color w:val="000000" w:themeColor="text1"/>
+        </w:rPr>
+      </w:pPr>
+    </w:p>
+    <w:p>
+      <w:pPr>
+        <w:spacing w:line="480" w:lineRule="auto"/>
+        <w:rPr>
+          <w:rFonts w:ascii="Times New Roman" w:eastAsia="Times New Roman" w:hAnsi="Times New Roman" w:cs="Times New Roman"/>
+          <w:color w:val="000000" w:themeColor="text1"/>
+        </w:rPr>
+      </w:pPr>
+    </w:p>
+    <w:p>
+      <w:pPr>
         <w:tabs>
           <w:tab w:val="left" w:pos="1880"/>
         </w:tabs>
         <w:spacing w:line="480" w:lineRule="auto"/>
         <w:rPr>
           <w:rFonts w:ascii="Times New Roman" w:eastAsia="Times New Roman" w:hAnsi="Times New Roman" w:cs="Times New Roman"/>
-          <w:color w:val="000000" w:themeColor="text1"/>
-        </w:rPr>
-      </w:pPr>
-    </w:p>
-    <w:p>
-      <w:pPr>
-        <w:tabs>
-          <w:tab w:val="left" w:pos="1880"/>
-        </w:tabs>
-        <w:spacing w:line="480" w:lineRule="auto"/>
-        <w:rPr>
-          <w:rFonts w:ascii="Times New Roman" w:eastAsia="Times New Roman" w:hAnsi="Times New Roman" w:cs="Times New Roman"/>
-          <w:b/>
-          <w:bCs/>
-          <w:color w:val="000000" w:themeColor="text1"/>
-        </w:rPr>
-      </w:pPr>
-      <w:r>
-        <w:rPr>
-          <w:rFonts w:ascii="Times New Roman" w:eastAsia="Times New Roman" w:hAnsi="Times New Roman" w:cs="Times New Roman"/>
-          <w:b/>
-          <w:bCs/>
-          <w:color w:val="000000" w:themeColor="text1"/>
-        </w:rPr>
+          <w:b/>
+          <w:bCs/>
+          <w:color w:val="000000" w:themeColor="text1"/>
+        </w:rPr>
+      </w:pPr>
+      <w:r>
+        <w:rPr>
+          <w:rFonts w:ascii="Times New Roman" w:eastAsia="Times New Roman" w:hAnsi="Times New Roman" w:cs="Times New Roman"/>
+          <w:b/>
+          <w:bCs/>
+          <w:color w:val="000000" w:themeColor="text1"/>
+        </w:rPr>
+        <w:lastRenderedPageBreak/>
         <w:t>D3. VARIANCE OF EACH COMPONENT</w:t>
       </w:r>
       <w:r>
@@ -3404,6 +2597,432 @@
     </w:p>
     <w:p>
       <w:pPr>
+        <w:shd w:val="clear" w:color="auto" w:fill="FFFFFF"/>
+        <w:spacing w:line="480" w:lineRule="auto"/>
+        <w:ind w:firstLine="720"/>
+        <w:rPr>
+          <w:rFonts w:ascii="Times New Roman" w:eastAsia="Times New Roman" w:hAnsi="Times New Roman" w:cs="Times New Roman"/>
+          <w:color w:val="000000" w:themeColor="text1"/>
+        </w:rPr>
+      </w:pPr>
+      <w:r>
+        <w:rPr>
+          <w:rFonts w:ascii="Times New Roman" w:eastAsia="Times New Roman" w:hAnsi="Times New Roman" w:cs="Times New Roman"/>
+          <w:color w:val="000000" w:themeColor="text1"/>
+        </w:rPr>
+        <w:t xml:space="preserve">From the PCA analysis on the churn dataset, it was concluded that no more than 3 principal components are required. Table </w:t>
+      </w:r>
+      <w:r>
+        <w:rPr>
+          <w:rFonts w:ascii="Times New Roman" w:eastAsia="Times New Roman" w:hAnsi="Times New Roman" w:cs="Times New Roman"/>
+          <w:color w:val="000000" w:themeColor="text1"/>
+        </w:rPr>
+        <w:t>2</w:t>
+      </w:r>
+      <w:r>
+        <w:rPr>
+          <w:rFonts w:ascii="Times New Roman" w:eastAsia="Times New Roman" w:hAnsi="Times New Roman" w:cs="Times New Roman"/>
+          <w:color w:val="000000" w:themeColor="text1"/>
+        </w:rPr>
+        <w:t xml:space="preserve"> lists the selected principal components and the highest correlated features from the “loadings” table for each. Based on this information, we can select which features would be best for future modeling of the dataset. </w:t>
+      </w:r>
+    </w:p>
+    <w:p>
+      <w:pPr>
+        <w:shd w:val="clear" w:color="auto" w:fill="FFFFFF"/>
+        <w:rPr>
+          <w:rFonts w:ascii="Times New Roman" w:eastAsia="Times New Roman" w:hAnsi="Times New Roman" w:cs="Times New Roman"/>
+          <w:color w:val="000000" w:themeColor="text1"/>
+        </w:rPr>
+      </w:pPr>
+      <w:r>
+        <w:rPr>
+          <w:rFonts w:ascii="Times New Roman" w:eastAsia="Times New Roman" w:hAnsi="Times New Roman" w:cs="Times New Roman"/>
+          <w:color w:val="000000" w:themeColor="text1"/>
+        </w:rPr>
+        <w:t xml:space="preserve">Table </w:t>
+      </w:r>
+      <w:r>
+        <w:rPr>
+          <w:rFonts w:ascii="Times New Roman" w:eastAsia="Times New Roman" w:hAnsi="Times New Roman" w:cs="Times New Roman"/>
+          <w:color w:val="000000" w:themeColor="text1"/>
+        </w:rPr>
+        <w:t>2</w:t>
+      </w:r>
+      <w:r>
+        <w:rPr>
+          <w:rFonts w:ascii="Times New Roman" w:eastAsia="Times New Roman" w:hAnsi="Times New Roman" w:cs="Times New Roman"/>
+          <w:color w:val="000000" w:themeColor="text1"/>
+        </w:rPr>
+        <w:t>: Selected PCA components and correlated features</w:t>
+      </w:r>
+    </w:p>
+    <w:tbl>
+      <w:tblPr>
+        <w:tblStyle w:val="TableGrid"/>
+        <w:tblW w:w="0" w:type="auto"/>
+        <w:tblLook w:val="04A0" w:firstRow="1" w:lastRow="0" w:firstColumn="1" w:lastColumn="0" w:noHBand="0" w:noVBand="1"/>
+      </w:tblPr>
+      <w:tblGrid>
+        <w:gridCol w:w="1525"/>
+        <w:gridCol w:w="7825"/>
+      </w:tblGrid>
+      <w:tr>
+        <w:tc>
+          <w:tcPr>
+            <w:tcW w:w="1525" w:type="dxa"/>
+          </w:tcPr>
+          <w:p>
+            <w:pPr>
+              <w:spacing w:line="276" w:lineRule="auto"/>
+              <w:rPr>
+                <w:rFonts w:ascii="Times New Roman" w:eastAsia="Times New Roman" w:hAnsi="Times New Roman" w:cs="Times New Roman"/>
+                <w:b/>
+                <w:bCs/>
+                <w:color w:val="000000" w:themeColor="text1"/>
+                <w:sz w:val="22"/>
+                <w:szCs w:val="22"/>
+              </w:rPr>
+            </w:pPr>
+            <w:r>
+              <w:rPr>
+                <w:rFonts w:ascii="Times New Roman" w:eastAsia="Times New Roman" w:hAnsi="Times New Roman" w:cs="Times New Roman"/>
+                <w:b/>
+                <w:bCs/>
+                <w:color w:val="000000" w:themeColor="text1"/>
+                <w:sz w:val="22"/>
+                <w:szCs w:val="22"/>
+              </w:rPr>
+              <w:t>Component</w:t>
+            </w:r>
+          </w:p>
+        </w:tc>
+        <w:tc>
+          <w:tcPr>
+            <w:tcW w:w="7825" w:type="dxa"/>
+          </w:tcPr>
+          <w:p>
+            <w:pPr>
+              <w:spacing w:line="276" w:lineRule="auto"/>
+              <w:rPr>
+                <w:rFonts w:ascii="Times New Roman" w:eastAsia="Times New Roman" w:hAnsi="Times New Roman" w:cs="Times New Roman"/>
+                <w:b/>
+                <w:bCs/>
+                <w:color w:val="000000" w:themeColor="text1"/>
+                <w:sz w:val="22"/>
+                <w:szCs w:val="22"/>
+              </w:rPr>
+            </w:pPr>
+            <w:r>
+              <w:rPr>
+                <w:rFonts w:ascii="Times New Roman" w:eastAsia="Times New Roman" w:hAnsi="Times New Roman" w:cs="Times New Roman"/>
+                <w:b/>
+                <w:bCs/>
+                <w:color w:val="000000" w:themeColor="text1"/>
+                <w:sz w:val="22"/>
+                <w:szCs w:val="22"/>
+              </w:rPr>
+              <w:t>Top Correlated Features (</w:t>
+            </w:r>
+            <w:proofErr w:type="gramStart"/>
+            <w:r>
+              <w:rPr>
+                <w:rFonts w:ascii="Times New Roman" w:eastAsia="Times New Roman" w:hAnsi="Times New Roman" w:cs="Times New Roman"/>
+                <w:b/>
+                <w:bCs/>
+                <w:color w:val="000000" w:themeColor="text1"/>
+                <w:sz w:val="22"/>
+                <w:szCs w:val="22"/>
+              </w:rPr>
+              <w:t xml:space="preserve">loading </w:t>
+            </w:r>
+            <w:r>
+              <w:rPr>
+                <w:rFonts w:ascii="Times New Roman" w:eastAsia="Times New Roman" w:hAnsi="Times New Roman" w:cs="Times New Roman"/>
+                <w:b/>
+                <w:bCs/>
+                <w:color w:val="000000" w:themeColor="text1"/>
+                <w:sz w:val="22"/>
+                <w:szCs w:val="22"/>
+              </w:rPr>
+              <w:t xml:space="preserve"> </w:t>
+            </w:r>
+            <w:r>
+              <w:rPr>
+                <w:rFonts w:ascii="Times New Roman" w:eastAsia="Times New Roman" w:hAnsi="Times New Roman" w:cs="Times New Roman"/>
+                <w:b/>
+                <w:bCs/>
+                <w:color w:val="000000" w:themeColor="text1"/>
+                <w:sz w:val="22"/>
+                <w:szCs w:val="22"/>
+              </w:rPr>
+              <w:t>&gt;</w:t>
+            </w:r>
+            <w:proofErr w:type="gramEnd"/>
+            <w:r>
+              <w:rPr>
+                <w:rFonts w:ascii="Times New Roman" w:eastAsia="Times New Roman" w:hAnsi="Times New Roman" w:cs="Times New Roman"/>
+                <w:b/>
+                <w:bCs/>
+                <w:color w:val="000000" w:themeColor="text1"/>
+                <w:sz w:val="22"/>
+                <w:szCs w:val="22"/>
+              </w:rPr>
+              <w:t xml:space="preserve"> </w:t>
+            </w:r>
+            <w:r>
+              <w:rPr>
+                <w:rFonts w:ascii="Times New Roman" w:eastAsia="Times New Roman" w:hAnsi="Times New Roman" w:cs="Times New Roman"/>
+                <w:b/>
+                <w:bCs/>
+                <w:color w:val="000000" w:themeColor="text1"/>
+                <w:sz w:val="22"/>
+                <w:szCs w:val="22"/>
+              </w:rPr>
+              <w:t>0.</w:t>
+            </w:r>
+            <w:r>
+              <w:rPr>
+                <w:rFonts w:ascii="Times New Roman" w:eastAsia="Times New Roman" w:hAnsi="Times New Roman" w:cs="Times New Roman"/>
+                <w:b/>
+                <w:bCs/>
+                <w:color w:val="000000" w:themeColor="text1"/>
+                <w:sz w:val="22"/>
+                <w:szCs w:val="22"/>
+              </w:rPr>
+              <w:t>5</w:t>
+            </w:r>
+            <w:r>
+              <w:rPr>
+                <w:rFonts w:ascii="Times New Roman" w:eastAsia="Times New Roman" w:hAnsi="Times New Roman" w:cs="Times New Roman"/>
+                <w:b/>
+                <w:bCs/>
+                <w:color w:val="000000" w:themeColor="text1"/>
+                <w:sz w:val="22"/>
+                <w:szCs w:val="22"/>
+              </w:rPr>
+              <w:t>)</w:t>
+            </w:r>
+            <w:r>
+              <w:rPr>
+                <w:rFonts w:ascii="Times New Roman" w:eastAsia="Times New Roman" w:hAnsi="Times New Roman" w:cs="Times New Roman"/>
+                <w:b/>
+                <w:bCs/>
+                <w:color w:val="000000" w:themeColor="text1"/>
+                <w:sz w:val="22"/>
+                <w:szCs w:val="22"/>
+              </w:rPr>
+              <w:t xml:space="preserve">.            </w:t>
+            </w:r>
+          </w:p>
+        </w:tc>
+      </w:tr>
+      <w:tr>
+        <w:tc>
+          <w:tcPr>
+            <w:tcW w:w="1525" w:type="dxa"/>
+          </w:tcPr>
+          <w:p>
+            <w:pPr>
+              <w:spacing w:line="276" w:lineRule="auto"/>
+              <w:jc w:val="center"/>
+              <w:rPr>
+                <w:rFonts w:ascii="Times New Roman" w:eastAsia="Times New Roman" w:hAnsi="Times New Roman" w:cs="Times New Roman"/>
+                <w:color w:val="000000" w:themeColor="text1"/>
+                <w:sz w:val="22"/>
+                <w:szCs w:val="22"/>
+              </w:rPr>
+            </w:pPr>
+            <w:r>
+              <w:rPr>
+                <w:rFonts w:ascii="Times New Roman" w:eastAsia="Times New Roman" w:hAnsi="Times New Roman" w:cs="Times New Roman"/>
+                <w:color w:val="000000" w:themeColor="text1"/>
+                <w:sz w:val="22"/>
+                <w:szCs w:val="22"/>
+              </w:rPr>
+              <w:t>PC1</w:t>
+            </w:r>
+          </w:p>
+        </w:tc>
+        <w:tc>
+          <w:tcPr>
+            <w:tcW w:w="7825" w:type="dxa"/>
+          </w:tcPr>
+          <w:p>
+            <w:pPr>
+              <w:spacing w:line="276" w:lineRule="auto"/>
+              <w:rPr>
+                <w:rFonts w:ascii="Times New Roman" w:eastAsia="Times New Roman" w:hAnsi="Times New Roman" w:cs="Times New Roman"/>
+                <w:color w:val="000000" w:themeColor="text1"/>
+                <w:sz w:val="22"/>
+                <w:szCs w:val="22"/>
+              </w:rPr>
+            </w:pPr>
+            <w:proofErr w:type="spellStart"/>
+            <w:r>
+              <w:rPr>
+                <w:rFonts w:ascii="Times New Roman" w:eastAsia="Times New Roman" w:hAnsi="Times New Roman" w:cs="Times New Roman"/>
+                <w:color w:val="000000" w:themeColor="text1"/>
+                <w:sz w:val="22"/>
+                <w:szCs w:val="22"/>
+              </w:rPr>
+              <w:t>Bandwidth_GB_Year</w:t>
+            </w:r>
+            <w:proofErr w:type="spellEnd"/>
+            <w:r>
+              <w:rPr>
+                <w:rFonts w:ascii="Times New Roman" w:eastAsia="Times New Roman" w:hAnsi="Times New Roman" w:cs="Times New Roman"/>
+                <w:color w:val="000000" w:themeColor="text1"/>
+                <w:sz w:val="22"/>
+                <w:szCs w:val="22"/>
+              </w:rPr>
+              <w:t>, Tenure</w:t>
+            </w:r>
+          </w:p>
+        </w:tc>
+      </w:tr>
+      <w:tr>
+        <w:tc>
+          <w:tcPr>
+            <w:tcW w:w="1525" w:type="dxa"/>
+          </w:tcPr>
+          <w:p>
+            <w:pPr>
+              <w:spacing w:line="276" w:lineRule="auto"/>
+              <w:jc w:val="center"/>
+              <w:rPr>
+                <w:rFonts w:ascii="Times New Roman" w:eastAsia="Times New Roman" w:hAnsi="Times New Roman" w:cs="Times New Roman"/>
+                <w:color w:val="000000" w:themeColor="text1"/>
+                <w:sz w:val="22"/>
+                <w:szCs w:val="22"/>
+              </w:rPr>
+            </w:pPr>
+            <w:r>
+              <w:rPr>
+                <w:rFonts w:ascii="Times New Roman" w:eastAsia="Times New Roman" w:hAnsi="Times New Roman" w:cs="Times New Roman"/>
+                <w:color w:val="000000" w:themeColor="text1"/>
+                <w:sz w:val="22"/>
+                <w:szCs w:val="22"/>
+              </w:rPr>
+              <w:t>PC2</w:t>
+            </w:r>
+          </w:p>
+        </w:tc>
+        <w:tc>
+          <w:tcPr>
+            <w:tcW w:w="7825" w:type="dxa"/>
+          </w:tcPr>
+          <w:p>
+            <w:pPr>
+              <w:spacing w:line="276" w:lineRule="auto"/>
+              <w:rPr>
+                <w:rFonts w:ascii="Times New Roman" w:eastAsia="Times New Roman" w:hAnsi="Times New Roman" w:cs="Times New Roman"/>
+                <w:color w:val="000000" w:themeColor="text1"/>
+                <w:sz w:val="22"/>
+                <w:szCs w:val="22"/>
+              </w:rPr>
+            </w:pPr>
+            <w:proofErr w:type="spellStart"/>
+            <w:r>
+              <w:rPr>
+                <w:rFonts w:ascii="Times New Roman" w:eastAsia="Times New Roman" w:hAnsi="Times New Roman" w:cs="Times New Roman"/>
+                <w:color w:val="000000" w:themeColor="text1"/>
+                <w:sz w:val="22"/>
+                <w:szCs w:val="22"/>
+              </w:rPr>
+              <w:t>Outage_sec_perweek</w:t>
+            </w:r>
+            <w:proofErr w:type="spellEnd"/>
+            <w:r>
+              <w:rPr>
+                <w:rFonts w:ascii="Times New Roman" w:eastAsia="Times New Roman" w:hAnsi="Times New Roman" w:cs="Times New Roman"/>
+                <w:color w:val="000000" w:themeColor="text1"/>
+                <w:sz w:val="22"/>
+                <w:szCs w:val="22"/>
+              </w:rPr>
+              <w:t xml:space="preserve">, </w:t>
+            </w:r>
+            <w:proofErr w:type="spellStart"/>
+            <w:r>
+              <w:rPr>
+                <w:rFonts w:ascii="Times New Roman" w:eastAsia="Times New Roman" w:hAnsi="Times New Roman" w:cs="Times New Roman"/>
+                <w:color w:val="000000" w:themeColor="text1"/>
+                <w:sz w:val="22"/>
+                <w:szCs w:val="22"/>
+              </w:rPr>
+              <w:t>MonthlyCharge</w:t>
+            </w:r>
+            <w:proofErr w:type="spellEnd"/>
+          </w:p>
+        </w:tc>
+      </w:tr>
+      <w:tr>
+        <w:tc>
+          <w:tcPr>
+            <w:tcW w:w="1525" w:type="dxa"/>
+          </w:tcPr>
+          <w:p>
+            <w:pPr>
+              <w:spacing w:line="276" w:lineRule="auto"/>
+              <w:jc w:val="center"/>
+              <w:rPr>
+                <w:rFonts w:ascii="Times New Roman" w:eastAsia="Times New Roman" w:hAnsi="Times New Roman" w:cs="Times New Roman"/>
+                <w:color w:val="000000" w:themeColor="text1"/>
+                <w:sz w:val="22"/>
+                <w:szCs w:val="22"/>
+              </w:rPr>
+            </w:pPr>
+            <w:r>
+              <w:rPr>
+                <w:rFonts w:ascii="Times New Roman" w:eastAsia="Times New Roman" w:hAnsi="Times New Roman" w:cs="Times New Roman"/>
+                <w:color w:val="000000" w:themeColor="text1"/>
+                <w:sz w:val="22"/>
+                <w:szCs w:val="22"/>
+              </w:rPr>
+              <w:t>PC3</w:t>
+            </w:r>
+          </w:p>
+        </w:tc>
+        <w:tc>
+          <w:tcPr>
+            <w:tcW w:w="7825" w:type="dxa"/>
+          </w:tcPr>
+          <w:p>
+            <w:pPr>
+              <w:spacing w:line="276" w:lineRule="auto"/>
+              <w:rPr>
+                <w:rFonts w:ascii="Times New Roman" w:eastAsia="Times New Roman" w:hAnsi="Times New Roman" w:cs="Times New Roman"/>
+                <w:color w:val="000000" w:themeColor="text1"/>
+                <w:sz w:val="22"/>
+                <w:szCs w:val="22"/>
+              </w:rPr>
+            </w:pPr>
+            <w:proofErr w:type="spellStart"/>
+            <w:r>
+              <w:rPr>
+                <w:rFonts w:ascii="Times New Roman" w:eastAsia="Times New Roman" w:hAnsi="Times New Roman" w:cs="Times New Roman"/>
+                <w:color w:val="000000" w:themeColor="text1"/>
+                <w:sz w:val="22"/>
+                <w:szCs w:val="22"/>
+              </w:rPr>
+              <w:t>Lng</w:t>
+            </w:r>
+            <w:proofErr w:type="spellEnd"/>
+            <w:r>
+              <w:rPr>
+                <w:rFonts w:ascii="Times New Roman" w:eastAsia="Times New Roman" w:hAnsi="Times New Roman" w:cs="Times New Roman"/>
+                <w:color w:val="000000" w:themeColor="text1"/>
+                <w:sz w:val="22"/>
+                <w:szCs w:val="22"/>
+              </w:rPr>
+              <w:t>, Lat</w:t>
+            </w:r>
+          </w:p>
+        </w:tc>
+      </w:tr>
+    </w:tbl>
+    <w:p>
+      <w:pPr>
         <w:tabs>
           <w:tab w:val="left" w:pos="1880"/>
         </w:tabs>
@@ -3413,12 +3032,29 @@
           <w:color w:val="000000" w:themeColor="text1"/>
         </w:rPr>
       </w:pPr>
-      <w:r>
-        <w:rPr>
-          <w:rFonts w:ascii="Times New Roman" w:eastAsia="Times New Roman" w:hAnsi="Times New Roman" w:cs="Times New Roman"/>
-          <w:color w:val="000000" w:themeColor="text1"/>
-        </w:rPr>
-        <w:t>The submission accurately summarizes the results of the data analysis.</w:t>
+    </w:p>
+    <w:p>
+      <w:pPr>
+        <w:spacing w:line="480" w:lineRule="auto"/>
+        <w:ind w:firstLine="720"/>
+        <w:rPr>
+          <w:rFonts w:ascii="Times New Roman" w:eastAsia="Times New Roman" w:hAnsi="Times New Roman" w:cs="Times New Roman"/>
+          <w:color w:val="000000" w:themeColor="text1"/>
+        </w:rPr>
+      </w:pPr>
+      <w:r>
+        <w:rPr>
+          <w:rFonts w:ascii="Times New Roman" w:eastAsia="Times New Roman" w:hAnsi="Times New Roman" w:cs="Times New Roman"/>
+          <w:color w:val="000000" w:themeColor="text1"/>
+        </w:rPr>
+        <w:t>PCA is useful because it helps reduce the number of features in the dataset, which can improve efficiency of models and reduce feature correlation when modeling. Large amounts of feature correlation can negatively affect model predictions, so reducing feature correlation is incredibly important.</w:t>
+      </w:r>
+      <w:r>
+        <w:rPr>
+          <w:rFonts w:ascii="Times New Roman" w:eastAsia="Times New Roman" w:hAnsi="Times New Roman" w:cs="Times New Roman"/>
+          <w:color w:val="000000" w:themeColor="text1"/>
+        </w:rPr>
+        <w:t xml:space="preserve"> PCA can also make it easier to visualize and explore the data, as it identifies correlation between variables and reduces the number of features for analysis. </w:t>
       </w:r>
     </w:p>
     <w:p>
@@ -3449,6 +3085,7 @@
           <w:bCs/>
           <w:color w:val="000000" w:themeColor="text1"/>
         </w:rPr>
+        <w:lastRenderedPageBreak/>
         <w:t>E</w:t>
       </w:r>
       <w:r>

</xml_diff>